<commit_message>
Actualización DER y Guía de informe
</commit_message>
<xml_diff>
--- a/T10-Guía de informe para proyecto de desarrollo SIAs 2025.docx
+++ b/T10-Guía de informe para proyecto de desarrollo SIAs 2025.docx
@@ -1,6 +1,6 @@
 
 <file path=word/document.xml><?xml version="1.0" encoding="utf-8"?>
-<w:document xmlns:wpc="http://schemas.microsoft.com/office/word/2010/wordprocessingCanvas" xmlns:cx="http://schemas.microsoft.com/office/drawing/2014/chartex" xmlns:cx1="http://schemas.microsoft.com/office/drawing/2015/9/8/chartex" xmlns:cx2="http://schemas.microsoft.com/office/drawing/2015/10/21/chartex" xmlns:cx3="http://schemas.microsoft.com/office/drawing/2016/5/9/chartex" xmlns:cx4="http://schemas.microsoft.com/office/drawing/2016/5/10/chartex" xmlns:cx5="http://schemas.microsoft.com/office/drawing/2016/5/11/chartex" xmlns:cx6="http://schemas.microsoft.com/office/drawing/2016/5/12/chartex" xmlns:cx7="http://schemas.microsoft.com/office/drawing/2016/5/13/chartex" xmlns:cx8="http://schemas.microsoft.com/office/drawing/2016/5/14/chartex" xmlns:mc="http://schemas.openxmlformats.org/markup-compatibility/2006" xmlns:aink="http://schemas.microsoft.com/office/drawing/2016/ink" xmlns:am3d="http://schemas.microsoft.com/office/drawing/2017/model3d" xmlns:o="urn:schemas-microsoft-com:office:office" xmlns:oel="http://schemas.microsoft.com/office/2019/extlst" xmlns:r="http://schemas.openxmlformats.org/officeDocument/2006/relationships" xmlns:m="http://schemas.openxmlformats.org/officeDocument/2006/math" xmlns:v="urn:schemas-microsoft-com:vml" xmlns:wp14="http://schemas.microsoft.com/office/word/2010/wordprocessingDrawing" xmlns:wp="http://schemas.openxmlformats.org/drawingml/2006/wordprocessingDrawing" xmlns:w10="urn:schemas-microsoft-com:office:word" xmlns:w="http://schemas.openxmlformats.org/wordprocessingml/2006/main" xmlns:w14="http://schemas.microsoft.com/office/word/2010/wordml" xmlns:w15="http://schemas.microsoft.com/office/word/2012/wordml" xmlns:w16cex="http://schemas.microsoft.com/office/word/2018/wordml/cex" xmlns:w16cid="http://schemas.microsoft.com/office/word/2016/wordml/cid" xmlns:w16="http://schemas.microsoft.com/office/word/2018/wordml" xmlns:w16du="http://schemas.microsoft.com/office/word/2023/wordml/word16du" xmlns:w16sdtdh="http://schemas.microsoft.com/office/word/2020/wordml/sdtdatahash" xmlns:w16sdtfl="http://schemas.microsoft.com/office/word/2024/wordml/sdtformatlock" xmlns:w16se="http://schemas.microsoft.com/office/word/2015/wordml/symex" xmlns:wpg="http://schemas.microsoft.com/office/word/2010/wordprocessingGroup" xmlns:wpi="http://schemas.microsoft.com/office/word/2010/wordprocessingInk" xmlns:wne="http://schemas.microsoft.com/office/word/2006/wordml" xmlns:wps="http://schemas.microsoft.com/office/word/2010/wordprocessingShape" mc:Ignorable="w14 w15 w16se w16cid w16 w16cex w16sdtdh w16sdtfl w16du wp14">
+<w:document xmlns:wpc="http://schemas.microsoft.com/office/word/2010/wordprocessingCanvas" xmlns:cx="http://schemas.microsoft.com/office/drawing/2014/chartex" xmlns:cx1="http://schemas.microsoft.com/office/drawing/2015/9/8/chartex" xmlns:cx2="http://schemas.microsoft.com/office/drawing/2015/10/21/chartex" xmlns:cx3="http://schemas.microsoft.com/office/drawing/2016/5/9/chartex" xmlns:cx4="http://schemas.microsoft.com/office/drawing/2016/5/10/chartex" xmlns:cx5="http://schemas.microsoft.com/office/drawing/2016/5/11/chartex" xmlns:cx6="http://schemas.microsoft.com/office/drawing/2016/5/12/chartex" xmlns:cx7="http://schemas.microsoft.com/office/drawing/2016/5/13/chartex" xmlns:cx8="http://schemas.microsoft.com/office/drawing/2016/5/14/chartex" xmlns:mc="http://schemas.openxmlformats.org/markup-compatibility/2006" xmlns:aink="http://schemas.microsoft.com/office/drawing/2016/ink" xmlns:am3d="http://schemas.microsoft.com/office/drawing/2017/model3d" xmlns:o="urn:schemas-microsoft-com:office:office" xmlns:r="http://schemas.openxmlformats.org/officeDocument/2006/relationships" xmlns:m="http://schemas.openxmlformats.org/officeDocument/2006/math" xmlns:v="urn:schemas-microsoft-com:vml" xmlns:wp14="http://schemas.microsoft.com/office/word/2010/wordprocessingDrawing" xmlns:wp="http://schemas.openxmlformats.org/drawingml/2006/wordprocessingDrawing" xmlns:w10="urn:schemas-microsoft-com:office:word" xmlns:w="http://schemas.openxmlformats.org/wordprocessingml/2006/main" xmlns:w14="http://schemas.microsoft.com/office/word/2010/wordml" xmlns:w15="http://schemas.microsoft.com/office/word/2012/wordml" xmlns:w16cex="http://schemas.microsoft.com/office/word/2018/wordml/cex" xmlns:w16cid="http://schemas.microsoft.com/office/word/2016/wordml/cid" xmlns:w16="http://schemas.microsoft.com/office/word/2018/wordml" xmlns:w16sdtdh="http://schemas.microsoft.com/office/word/2020/wordml/sdtdatahash" xmlns:w16se="http://schemas.microsoft.com/office/word/2015/wordml/symex" xmlns:wpg="http://schemas.microsoft.com/office/word/2010/wordprocessingGroup" xmlns:wpi="http://schemas.microsoft.com/office/word/2010/wordprocessingInk" xmlns:wne="http://schemas.microsoft.com/office/word/2006/wordml" xmlns:wps="http://schemas.microsoft.com/office/word/2010/wordprocessingShape" mc:Ignorable="w14 w15 w16se w16cid w16 w16cex w16sdtdh wp14">
   <w:body>
     <w:p>
       <w:pPr>
@@ -43,7 +43,25 @@
         <w:rPr>
           <w:lang w:val="es-CL"/>
         </w:rPr>
-        <w:t>Introducción</w:t>
+        <w:t>Intr</w:t>
+      </w:r>
+      <w:commentRangeStart w:id="0"/>
+      <w:r>
+        <w:rPr>
+          <w:lang w:val="es-CL"/>
+        </w:rPr>
+        <w:t>oducción</w:t>
+      </w:r>
+      <w:commentRangeEnd w:id="0"/>
+      <w:r>
+        <w:rPr>
+          <w:rStyle w:val="Refdecomentario"/>
+          <w:rFonts w:asciiTheme="minorHAnsi" w:eastAsiaTheme="minorEastAsia" w:hAnsiTheme="minorHAnsi" w:cstheme="minorBidi"/>
+          <w:b w:val="0"/>
+          <w:bCs w:val="0"/>
+          <w:color w:val="auto"/>
+        </w:rPr>
+        <w:commentReference w:id="0"/>
       </w:r>
     </w:p>
     <w:p>
@@ -83,7 +101,31 @@
         <w:rPr>
           <w:lang w:val="es-CL"/>
         </w:rPr>
-        <w:t xml:space="preserve">: Visión y Alcance del Proyecto </w:t>
+        <w:t xml:space="preserve">: Visión y </w:t>
+      </w:r>
+      <w:commentRangeStart w:id="1"/>
+      <w:r>
+        <w:rPr>
+          <w:lang w:val="es-CL"/>
+        </w:rPr>
+        <w:t xml:space="preserve">Alcance del </w:t>
+      </w:r>
+      <w:commentRangeEnd w:id="1"/>
+      <w:r>
+        <w:rPr>
+          <w:rStyle w:val="Refdecomentario"/>
+          <w:rFonts w:asciiTheme="minorHAnsi" w:eastAsiaTheme="minorEastAsia" w:hAnsiTheme="minorHAnsi" w:cstheme="minorBidi"/>
+          <w:b w:val="0"/>
+          <w:bCs w:val="0"/>
+          <w:color w:val="auto"/>
+        </w:rPr>
+        <w:commentReference w:id="1"/>
+      </w:r>
+      <w:r>
+        <w:rPr>
+          <w:lang w:val="es-CL"/>
+        </w:rPr>
+        <w:t xml:space="preserve">Proyecto </w:t>
       </w:r>
     </w:p>
     <w:p>
@@ -324,7 +366,23 @@
         <w:rPr>
           <w:lang w:val="es-CL"/>
         </w:rPr>
-        <w:t>.3 Usuarios y stakeholders</w:t>
+        <w:t xml:space="preserve">.3 Usuarios y </w:t>
+      </w:r>
+      <w:commentRangeStart w:id="2"/>
+      <w:proofErr w:type="spellStart"/>
+      <w:r>
+        <w:rPr>
+          <w:lang w:val="es-CL"/>
+        </w:rPr>
+        <w:t>stakeholders</w:t>
+      </w:r>
+      <w:commentRangeEnd w:id="2"/>
+      <w:proofErr w:type="spellEnd"/>
+      <w:r>
+        <w:rPr>
+          <w:rStyle w:val="Refdecomentario"/>
+        </w:rPr>
+        <w:commentReference w:id="2"/>
       </w:r>
     </w:p>
     <w:p>
@@ -346,9 +404,8 @@
           <w:iCs/>
           <w:lang w:val="es-CL"/>
         </w:rPr>
-        <w:t xml:space="preserve">Administrador del </w:t>
-      </w:r>
-      <w:proofErr w:type="gramStart"/>
+        <w:t>Administrador del taller</w:t>
+      </w:r>
       <w:r>
         <w:rPr>
           <w:b/>
@@ -357,7 +414,7 @@
           <w:iCs/>
           <w:lang w:val="es-CL"/>
         </w:rPr>
-        <w:t>taller</w:t>
+        <w:t>(Internos)</w:t>
       </w:r>
       <w:r>
         <w:rPr>
@@ -367,9 +424,63 @@
           <w:iCs/>
           <w:lang w:val="es-CL"/>
         </w:rPr>
-        <w:t>(</w:t>
-      </w:r>
-      <w:proofErr w:type="gramEnd"/>
+        <w:t>:</w:t>
+      </w:r>
+      <w:r>
+        <w:rPr>
+          <w:i/>
+          <w:iCs/>
+          <w:lang w:val="es-CL"/>
+        </w:rPr>
+        <w:t xml:space="preserve"> Requieren gestionar pedidos de clientes de y compras a proveedores de manera continua.</w:t>
+      </w:r>
+    </w:p>
+    <w:p>
+      <w:pPr>
+        <w:spacing w:after="0" w:line="240" w:lineRule="exact"/>
+        <w:ind w:left="720"/>
+        <w:rPr>
+          <w:i/>
+          <w:iCs/>
+          <w:lang w:val="es-CL"/>
+        </w:rPr>
+      </w:pPr>
+      <w:r>
+        <w:rPr>
+          <w:i/>
+          <w:iCs/>
+          <w:lang w:val="es-CL"/>
+        </w:rPr>
+        <w:t xml:space="preserve">Una Mejor </w:t>
+      </w:r>
+      <w:r>
+        <w:rPr>
+          <w:i/>
+          <w:iCs/>
+          <w:u w:val="single"/>
+          <w:lang w:val="es-CL"/>
+        </w:rPr>
+        <w:t>trazabilidad</w:t>
+      </w:r>
+      <w:r>
+        <w:rPr>
+          <w:i/>
+          <w:iCs/>
+          <w:lang w:val="es-CL"/>
+        </w:rPr>
+        <w:t xml:space="preserve"> sobre el stock es igual a una Mejor fiabilidad de reportes por tanto una Mejora en la toma de decisiones sobre el taller.</w:t>
+      </w:r>
+    </w:p>
+    <w:p>
+      <w:pPr>
+        <w:spacing w:after="0" w:line="240" w:lineRule="exact"/>
+        <w:ind w:left="720"/>
+        <w:rPr>
+          <w:i/>
+          <w:iCs/>
+          <w:lang w:val="es-CL"/>
+        </w:rPr>
+      </w:pPr>
       <w:r>
         <w:rPr>
           <w:b/>
@@ -378,7 +489,7 @@
           <w:iCs/>
           <w:lang w:val="es-CL"/>
         </w:rPr>
-        <w:t>Internos)</w:t>
+        <w:t>Operarios Mecánicos</w:t>
       </w:r>
       <w:r>
         <w:rPr>
@@ -388,79 +499,8 @@
           <w:iCs/>
           <w:lang w:val="es-CL"/>
         </w:rPr>
-        <w:t>:</w:t>
-      </w:r>
-      <w:r>
-        <w:rPr>
-          <w:i/>
-          <w:iCs/>
-          <w:lang w:val="es-CL"/>
-        </w:rPr>
-        <w:t xml:space="preserve"> Requieren gestionar pedidos de clientes de </w:t>
-      </w:r>
-      <w:r>
-        <w:rPr>
-          <w:i/>
-          <w:iCs/>
-          <w:lang w:val="es-CL"/>
-        </w:rPr>
-        <w:t xml:space="preserve">y compras a </w:t>
-      </w:r>
-      <w:r>
-        <w:rPr>
-          <w:i/>
-          <w:iCs/>
-          <w:lang w:val="es-CL"/>
-        </w:rPr>
-        <w:t>proveedores de manera continua.</w:t>
-      </w:r>
-    </w:p>
-    <w:p>
-      <w:pPr>
-        <w:spacing w:after="0" w:line="240" w:lineRule="exact"/>
-        <w:ind w:left="720"/>
-        <w:rPr>
-          <w:i/>
-          <w:iCs/>
-          <w:lang w:val="es-CL"/>
-        </w:rPr>
-      </w:pPr>
-      <w:r>
-        <w:rPr>
-          <w:i/>
-          <w:iCs/>
-          <w:lang w:val="es-CL"/>
-        </w:rPr>
-        <w:t xml:space="preserve">Una Mejor </w:t>
-      </w:r>
-      <w:r>
-        <w:rPr>
-          <w:i/>
-          <w:iCs/>
-          <w:u w:val="single"/>
-          <w:lang w:val="es-CL"/>
-        </w:rPr>
-        <w:t>trazabilidad</w:t>
-      </w:r>
-      <w:r>
-        <w:rPr>
-          <w:i/>
-          <w:iCs/>
-          <w:lang w:val="es-CL"/>
-        </w:rPr>
-        <w:t xml:space="preserve"> sobre el stock es igual a una Mejor fiabilidad de reportes por tanto una Mejora en la toma de decisiones sobre el taller.</w:t>
-      </w:r>
-    </w:p>
-    <w:p>
-      <w:pPr>
-        <w:spacing w:after="0" w:line="240" w:lineRule="exact"/>
-        <w:ind w:left="720"/>
-        <w:rPr>
-          <w:i/>
-          <w:iCs/>
-          <w:lang w:val="es-CL"/>
-        </w:rPr>
-      </w:pPr>
+        <w:t>(Internos)</w:t>
+      </w:r>
       <w:r>
         <w:rPr>
           <w:b/>
@@ -469,9 +509,44 @@
           <w:iCs/>
           <w:lang w:val="es-CL"/>
         </w:rPr>
-        <w:t xml:space="preserve">Operarios </w:t>
-      </w:r>
-      <w:proofErr w:type="gramStart"/>
+        <w:t>:</w:t>
+      </w:r>
+      <w:r>
+        <w:rPr>
+          <w:i/>
+          <w:iCs/>
+          <w:lang w:val="es-CL"/>
+        </w:rPr>
+        <w:t xml:space="preserve"> Requieren </w:t>
+      </w:r>
+      <w:r>
+        <w:rPr>
+          <w:i/>
+          <w:iCs/>
+          <w:u w:val="single"/>
+          <w:lang w:val="es-CL"/>
+        </w:rPr>
+        <w:t>rapidez</w:t>
+      </w:r>
+      <w:r>
+        <w:rPr>
+          <w:i/>
+          <w:iCs/>
+          <w:lang w:val="es-CL"/>
+        </w:rPr>
+        <w:t xml:space="preserve"> para el registro de repuestos para no perder tiempo que pueden usar en realizar servicios de revisión y reparación.</w:t>
+      </w:r>
+    </w:p>
+    <w:p>
+      <w:pPr>
+        <w:spacing w:after="0" w:line="240" w:lineRule="exact"/>
+        <w:ind w:left="720"/>
+        <w:rPr>
+          <w:i/>
+          <w:iCs/>
+          <w:lang w:val="es-CL"/>
+        </w:rPr>
+      </w:pPr>
       <w:r>
         <w:rPr>
           <w:b/>
@@ -480,7 +555,7 @@
           <w:iCs/>
           <w:lang w:val="es-CL"/>
         </w:rPr>
-        <w:t>Mecánicos</w:t>
+        <w:t>Propietarios</w:t>
       </w:r>
       <w:r>
         <w:rPr>
@@ -490,9 +565,27 @@
           <w:iCs/>
           <w:lang w:val="es-CL"/>
         </w:rPr>
-        <w:t>(</w:t>
-      </w:r>
-      <w:proofErr w:type="gramEnd"/>
+        <w:t xml:space="preserve"> del Taller(Interno): </w:t>
+      </w:r>
+      <w:r>
+        <w:rPr>
+          <w:i/>
+          <w:iCs/>
+          <w:lang w:val="es-CL"/>
+        </w:rPr>
+        <w:t>Busca aumentar rentabilidad del negocio, mediante el control claro de sus insumos</w:t>
+      </w:r>
+    </w:p>
+    <w:p>
+      <w:pPr>
+        <w:spacing w:after="0" w:line="240" w:lineRule="exact"/>
+        <w:ind w:left="720"/>
+        <w:rPr>
+          <w:i/>
+          <w:iCs/>
+          <w:lang w:val="es-CL"/>
+        </w:rPr>
+      </w:pPr>
       <w:r>
         <w:rPr>
           <w:b/>
@@ -501,8 +594,27 @@
           <w:iCs/>
           <w:lang w:val="es-CL"/>
         </w:rPr>
-        <w:t>Internos)</w:t>
-      </w:r>
+        <w:t xml:space="preserve">Proveedores(Externos): </w:t>
+      </w:r>
+      <w:r>
+        <w:rPr>
+          <w:i/>
+          <w:iCs/>
+          <w:lang w:val="es-CL"/>
+        </w:rPr>
+        <w:t>Necesitan recibir pedidos claros y oportunos para asegurar el suministro</w:t>
+      </w:r>
+    </w:p>
+    <w:p>
+      <w:pPr>
+        <w:spacing w:after="0" w:line="240" w:lineRule="exact"/>
+        <w:ind w:left="720"/>
+        <w:rPr>
+          <w:i/>
+          <w:iCs/>
+          <w:lang w:val="es-CL"/>
+        </w:rPr>
+      </w:pPr>
       <w:r>
         <w:rPr>
           <w:b/>
@@ -511,167 +623,7 @@
           <w:iCs/>
           <w:lang w:val="es-CL"/>
         </w:rPr>
-        <w:t>:</w:t>
-      </w:r>
-      <w:r>
-        <w:rPr>
-          <w:i/>
-          <w:iCs/>
-          <w:lang w:val="es-CL"/>
-        </w:rPr>
-        <w:t xml:space="preserve"> Requieren </w:t>
-      </w:r>
-      <w:r>
-        <w:rPr>
-          <w:i/>
-          <w:iCs/>
-          <w:u w:val="single"/>
-          <w:lang w:val="es-CL"/>
-        </w:rPr>
-        <w:t>rapidez</w:t>
-      </w:r>
-      <w:r>
-        <w:rPr>
-          <w:i/>
-          <w:iCs/>
-          <w:lang w:val="es-CL"/>
-        </w:rPr>
-        <w:t xml:space="preserve"> para el registro de repuestos para no perder tiempo que pueden usar en realizar servicios de revisión y reparación.</w:t>
-      </w:r>
-    </w:p>
-    <w:p>
-      <w:pPr>
-        <w:spacing w:after="0" w:line="240" w:lineRule="exact"/>
-        <w:ind w:left="720"/>
-        <w:rPr>
-          <w:i/>
-          <w:iCs/>
-          <w:lang w:val="es-CL"/>
-        </w:rPr>
-      </w:pPr>
-      <w:r>
-        <w:rPr>
-          <w:b/>
-          <w:bCs/>
-          <w:i/>
-          <w:iCs/>
-          <w:lang w:val="es-CL"/>
-        </w:rPr>
-        <w:t>Propietarios</w:t>
-      </w:r>
-      <w:r>
-        <w:rPr>
-          <w:b/>
-          <w:bCs/>
-          <w:i/>
-          <w:iCs/>
-          <w:lang w:val="es-CL"/>
-        </w:rPr>
-        <w:t xml:space="preserve"> del </w:t>
-      </w:r>
-      <w:proofErr w:type="gramStart"/>
-      <w:r>
-        <w:rPr>
-          <w:b/>
-          <w:bCs/>
-          <w:i/>
-          <w:iCs/>
-          <w:lang w:val="es-CL"/>
-        </w:rPr>
-        <w:t>Taller(</w:t>
-      </w:r>
-      <w:proofErr w:type="gramEnd"/>
-      <w:r>
-        <w:rPr>
-          <w:b/>
-          <w:bCs/>
-          <w:i/>
-          <w:iCs/>
-          <w:lang w:val="es-CL"/>
-        </w:rPr>
-        <w:t xml:space="preserve">Interno): </w:t>
-      </w:r>
-      <w:r>
-        <w:rPr>
-          <w:i/>
-          <w:iCs/>
-          <w:lang w:val="es-CL"/>
-        </w:rPr>
-        <w:t>Busca aumentar rentabilidad del negocio, mediante el control claro de sus insumos</w:t>
-      </w:r>
-    </w:p>
-    <w:p>
-      <w:pPr>
-        <w:spacing w:after="0" w:line="240" w:lineRule="exact"/>
-        <w:ind w:left="720"/>
-        <w:rPr>
-          <w:i/>
-          <w:iCs/>
-          <w:lang w:val="es-CL"/>
-        </w:rPr>
-      </w:pPr>
-      <w:proofErr w:type="gramStart"/>
-      <w:r>
-        <w:rPr>
-          <w:b/>
-          <w:bCs/>
-          <w:i/>
-          <w:iCs/>
-          <w:lang w:val="es-CL"/>
-        </w:rPr>
-        <w:t>Proveedores(</w:t>
-      </w:r>
-      <w:proofErr w:type="gramEnd"/>
-      <w:r>
-        <w:rPr>
-          <w:b/>
-          <w:bCs/>
-          <w:i/>
-          <w:iCs/>
-          <w:lang w:val="es-CL"/>
-        </w:rPr>
-        <w:t xml:space="preserve">Externos): </w:t>
-      </w:r>
-      <w:r>
-        <w:rPr>
-          <w:i/>
-          <w:iCs/>
-          <w:lang w:val="es-CL"/>
-        </w:rPr>
-        <w:t>Necesitan recibir pedidos claros y oportunos para asegurar el suministro</w:t>
-      </w:r>
-    </w:p>
-    <w:p>
-      <w:pPr>
-        <w:spacing w:after="0" w:line="240" w:lineRule="exact"/>
-        <w:ind w:left="720"/>
-        <w:rPr>
-          <w:i/>
-          <w:iCs/>
-          <w:lang w:val="es-CL"/>
-        </w:rPr>
-      </w:pPr>
-      <w:proofErr w:type="gramStart"/>
-      <w:r>
-        <w:rPr>
-          <w:b/>
-          <w:bCs/>
-          <w:i/>
-          <w:iCs/>
-          <w:lang w:val="es-CL"/>
-        </w:rPr>
-        <w:t>Clientes(</w:t>
-      </w:r>
-      <w:proofErr w:type="gramEnd"/>
-      <w:r>
-        <w:rPr>
-          <w:b/>
-          <w:bCs/>
-          <w:i/>
-          <w:iCs/>
-          <w:lang w:val="es-CL"/>
-        </w:rPr>
-        <w:t xml:space="preserve">Externos): </w:t>
+        <w:t xml:space="preserve">Clientes(Externos): </w:t>
       </w:r>
       <w:r>
         <w:rPr>
@@ -883,13 +835,27 @@
         <w:rPr>
           <w:lang w:val="es-CL"/>
         </w:rPr>
-        <w:t>Definición de Roles y Responsabilidades</w:t>
+        <w:t xml:space="preserve">Definición de Roles y </w:t>
+      </w:r>
+      <w:commentRangeStart w:id="3"/>
+      <w:r>
+        <w:rPr>
+          <w:lang w:val="es-CL"/>
+        </w:rPr>
+        <w:t>Responsabilidades</w:t>
       </w:r>
       <w:r>
         <w:rPr>
           <w:lang w:val="es-CL"/>
         </w:rPr>
         <w:t>.</w:t>
+      </w:r>
+      <w:commentRangeEnd w:id="3"/>
+      <w:r>
+        <w:rPr>
+          <w:rStyle w:val="Refdecomentario"/>
+        </w:rPr>
+        <w:commentReference w:id="3"/>
       </w:r>
     </w:p>
     <w:p>
@@ -1431,11 +1397,25 @@
           <w:lang w:val="es-CL"/>
         </w:rPr>
       </w:pPr>
-      <w:r>
-        <w:rPr>
-          <w:lang w:val="es-CL"/>
-        </w:rPr>
-        <w:t>Herramientas de Organización y Gestión del Proyecto</w:t>
+      <w:commentRangeStart w:id="4"/>
+      <w:r>
+        <w:rPr>
+          <w:lang w:val="es-CL"/>
+        </w:rPr>
+        <w:t xml:space="preserve">Herramientas de Organización </w:t>
+      </w:r>
+      <w:commentRangeEnd w:id="4"/>
+      <w:r>
+        <w:rPr>
+          <w:rStyle w:val="Refdecomentario"/>
+        </w:rPr>
+        <w:commentReference w:id="4"/>
+      </w:r>
+      <w:r>
+        <w:rPr>
+          <w:lang w:val="es-CL"/>
+        </w:rPr>
+        <w:t>y Gestión del Proyecto</w:t>
       </w:r>
       <w:r>
         <w:rPr>
@@ -1565,7 +1545,21 @@
         <w:rPr>
           <w:lang w:val="es-CL"/>
         </w:rPr>
-        <w:t>Matriz de riesgos inicial (seguridad, datos, continuidad).</w:t>
+        <w:t xml:space="preserve">Matriz de riesgos inicial (seguridad, </w:t>
+      </w:r>
+      <w:commentRangeStart w:id="5"/>
+      <w:r>
+        <w:rPr>
+          <w:lang w:val="es-CL"/>
+        </w:rPr>
+        <w:t>datos, continuidad).</w:t>
+      </w:r>
+      <w:commentRangeEnd w:id="5"/>
+      <w:r>
+        <w:rPr>
+          <w:rStyle w:val="Refdecomentario"/>
+        </w:rPr>
+        <w:commentReference w:id="5"/>
       </w:r>
     </w:p>
     <w:p>
@@ -2012,47 +2006,12 @@
                       <w:lang w:val="es-CL" w:eastAsia="es-CL"/>
                     </w:rPr>
                   </w:pPr>
-                  <w:proofErr w:type="spellStart"/>
                   <w:r>
                     <w:rPr>
                       <w:sz w:val="20"/>
+                      <w:lang w:val="es-CL"/>
                     </w:rPr>
-                    <w:t>Implementar</w:t>
-                  </w:r>
-                  <w:proofErr w:type="spellEnd"/>
-                  <w:r>
-                    <w:rPr>
-                      <w:sz w:val="20"/>
-                    </w:rPr>
-                    <w:t xml:space="preserve"> roles, </w:t>
-                  </w:r>
-                  <w:proofErr w:type="spellStart"/>
-                  <w:r>
-                    <w:rPr>
-                      <w:sz w:val="20"/>
-                    </w:rPr>
-                    <w:t>autenticación</w:t>
-                  </w:r>
-                  <w:proofErr w:type="spellEnd"/>
-                  <w:r>
-                    <w:rPr>
-                      <w:sz w:val="20"/>
-                    </w:rPr>
-                    <w:t xml:space="preserve"> y </w:t>
-                  </w:r>
-                  <w:proofErr w:type="spellStart"/>
-                  <w:r>
-                    <w:rPr>
-                      <w:sz w:val="20"/>
-                    </w:rPr>
-                    <w:t>cifrado</w:t>
-                  </w:r>
-                  <w:proofErr w:type="spellEnd"/>
-                  <w:r>
-                    <w:rPr>
-                      <w:sz w:val="20"/>
-                    </w:rPr>
-                    <w:t>.</w:t>
+                    <w:t>Implementar roles, autenticación y cifrado.</w:t>
                   </w:r>
                 </w:p>
               </w:tc>
@@ -2215,47 +2174,12 @@
                       <w:lang w:val="es-CL" w:eastAsia="es-CL"/>
                     </w:rPr>
                   </w:pPr>
-                  <w:proofErr w:type="spellStart"/>
                   <w:r>
                     <w:rPr>
                       <w:sz w:val="20"/>
+                      <w:lang w:val="es-CL"/>
                     </w:rPr>
-                    <w:t>Respaldos</w:t>
-                  </w:r>
-                  <w:proofErr w:type="spellEnd"/>
-                  <w:r>
-                    <w:rPr>
-                      <w:sz w:val="20"/>
-                    </w:rPr>
-                    <w:t xml:space="preserve"> </w:t>
-                  </w:r>
-                  <w:proofErr w:type="spellStart"/>
-                  <w:r>
-                    <w:rPr>
-                      <w:sz w:val="20"/>
-                    </w:rPr>
-                    <w:t>automáticos</w:t>
-                  </w:r>
-                  <w:proofErr w:type="spellEnd"/>
-                  <w:r>
-                    <w:rPr>
-                      <w:sz w:val="20"/>
-                    </w:rPr>
-                    <w:t xml:space="preserve"> </w:t>
-                  </w:r>
-                  <w:proofErr w:type="spellStart"/>
-                  <w:r>
-                    <w:rPr>
-                      <w:sz w:val="20"/>
-                    </w:rPr>
-                    <w:t>diarios</w:t>
-                  </w:r>
-                  <w:proofErr w:type="spellEnd"/>
-                  <w:r>
-                    <w:rPr>
-                      <w:sz w:val="20"/>
-                    </w:rPr>
-                    <w:t xml:space="preserve"> de la BD.</w:t>
+                    <w:t>Respaldos automáticos diarios de la BD.</w:t>
                   </w:r>
                 </w:p>
               </w:tc>
@@ -2425,36 +2349,9 @@
                   <w:r>
                     <w:rPr>
                       <w:sz w:val="20"/>
+                      <w:lang w:val="es-CL"/>
                     </w:rPr>
-                    <w:t xml:space="preserve">Uso de hosting </w:t>
-                  </w:r>
-                  <w:proofErr w:type="spellStart"/>
-                  <w:r>
-                    <w:rPr>
-                      <w:sz w:val="20"/>
-                    </w:rPr>
-                    <w:t>confiable</w:t>
-                  </w:r>
-                  <w:proofErr w:type="spellEnd"/>
-                  <w:r>
-                    <w:rPr>
-                      <w:sz w:val="20"/>
-                    </w:rPr>
-                    <w:t xml:space="preserve"> y </w:t>
-                  </w:r>
-                  <w:proofErr w:type="spellStart"/>
-                  <w:r>
-                    <w:rPr>
-                      <w:sz w:val="20"/>
-                    </w:rPr>
-                    <w:t>pruebas</w:t>
-                  </w:r>
-                  <w:proofErr w:type="spellEnd"/>
-                  <w:r>
-                    <w:rPr>
-                      <w:sz w:val="20"/>
-                    </w:rPr>
-                    <w:t xml:space="preserve"> previas.</w:t>
+                    <w:t>Uso de hosting confiable y pruebas previas.</w:t>
                   </w:r>
                 </w:p>
               </w:tc>
@@ -2619,61 +2516,12 @@
                       <w:lang w:val="es-CL" w:eastAsia="es-CL"/>
                     </w:rPr>
                   </w:pPr>
-                  <w:proofErr w:type="spellStart"/>
                   <w:r>
                     <w:rPr>
                       <w:sz w:val="20"/>
+                      <w:lang w:val="es-CL"/>
                     </w:rPr>
-                    <w:t>Políticas</w:t>
-                  </w:r>
-                  <w:proofErr w:type="spellEnd"/>
-                  <w:r>
-                    <w:rPr>
-                      <w:sz w:val="20"/>
-                    </w:rPr>
-                    <w:t xml:space="preserve"> de </w:t>
-                  </w:r>
-                  <w:proofErr w:type="spellStart"/>
-                  <w:r>
-                    <w:rPr>
-                      <w:sz w:val="20"/>
-                    </w:rPr>
-                    <w:t>acceso</w:t>
-                  </w:r>
-                  <w:proofErr w:type="spellEnd"/>
-                  <w:r>
-                    <w:rPr>
-                      <w:sz w:val="20"/>
-                    </w:rPr>
-                    <w:t xml:space="preserve"> y </w:t>
-                  </w:r>
-                  <w:proofErr w:type="spellStart"/>
-                  <w:r>
-                    <w:rPr>
-                      <w:sz w:val="20"/>
-                    </w:rPr>
-                    <w:t>encriptación</w:t>
-                  </w:r>
-                  <w:proofErr w:type="spellEnd"/>
-                  <w:r>
-                    <w:rPr>
-                      <w:sz w:val="20"/>
-                    </w:rPr>
-                    <w:t xml:space="preserve"> de </w:t>
-                  </w:r>
-                  <w:proofErr w:type="spellStart"/>
-                  <w:r>
-                    <w:rPr>
-                      <w:sz w:val="20"/>
-                    </w:rPr>
-                    <w:t>datos</w:t>
-                  </w:r>
-                  <w:proofErr w:type="spellEnd"/>
-                  <w:r>
-                    <w:rPr>
-                      <w:sz w:val="20"/>
-                    </w:rPr>
-                    <w:t>.</w:t>
+                    <w:t>Políticas de acceso y encriptación de datos.</w:t>
                   </w:r>
                 </w:p>
               </w:tc>
@@ -2838,19 +2686,12 @@
                       <w:lang w:val="es-CL" w:eastAsia="es-CL"/>
                     </w:rPr>
                   </w:pPr>
-                  <w:proofErr w:type="spellStart"/>
                   <w:r>
                     <w:rPr>
                       <w:sz w:val="20"/>
+                      <w:lang w:val="es-CL"/>
                     </w:rPr>
-                    <w:t>Confirmación</w:t>
-                  </w:r>
-                  <w:proofErr w:type="spellEnd"/>
-                  <w:r>
-                    <w:rPr>
-                      <w:sz w:val="20"/>
-                    </w:rPr>
-                    <w:t xml:space="preserve"> doble y logs de auditoría.</w:t>
+                    <w:t>Confirmación doble y logs de auditoría.</w:t>
                   </w:r>
                 </w:p>
               </w:tc>
@@ -3500,6 +3341,7 @@
             <w:pPr>
               <w:pStyle w:val="Ttulo2"/>
               <w:spacing w:before="0"/>
+              <w:outlineLvl w:val="1"/>
               <w:rPr>
                 <w:rFonts w:cstheme="majorHAnsi"/>
                 <w:sz w:val="20"/>
@@ -3565,8 +3407,8 @@
                   <v:path o:extrusionok="f" gradientshapeok="t" o:connecttype="rect"/>
                   <o:lock v:ext="edit" aspectratio="t"/>
                 </v:shapetype>
-                <v:shape id="_x0000_i1025" type="#_x0000_t75" style="width:18pt;height:15.75pt">
-                  <v:imagedata r:id="rId8" o:title=""/>
+                <v:shape id="_x0000_i1025" type="#_x0000_t75" style="width:18pt;height:15.7pt">
+                  <v:imagedata r:id="rId12" o:title=""/>
                 </v:shape>
               </w:pict>
             </w:r>
@@ -3645,7 +3487,7 @@
                           </pic:cNvPicPr>
                         </pic:nvPicPr>
                         <pic:blipFill>
-                          <a:blip r:embed="rId9">
+                          <a:blip r:embed="rId13">
                             <a:extLst>
                               <a:ext uri="{28A0092B-C50C-407E-A947-70E740481C1C}">
                                 <a14:useLocalDpi xmlns:a14="http://schemas.microsoft.com/office/drawing/2010/main" val="0"/>
@@ -3726,17 +3568,7 @@
                 <w:sz w:val="18"/>
                 <w:szCs w:val="18"/>
               </w:rPr>
-              <w:t>R</w:t>
-            </w:r>
-            <w:r>
-              <w:rPr>
-                <w:rFonts w:asciiTheme="majorHAnsi" w:hAnsiTheme="majorHAnsi" w:cstheme="majorHAnsi"/>
-                <w:b/>
-                <w:bCs/>
-                <w:sz w:val="18"/>
-                <w:szCs w:val="18"/>
-              </w:rPr>
-              <w:t>educe costos de infraestructura, permite acceso remoto y actualizaciones automáticas.</w:t>
+              <w:t>Reduce costos de infraestructura, permite acceso remoto y actualizaciones automáticas.</w:t>
             </w:r>
           </w:p>
           <w:p>
@@ -3754,7 +3586,7 @@
                 <w:szCs w:val="16"/>
               </w:rPr>
               <w:pict w14:anchorId="0644CC6B">
-                <v:rect id="_x0000_i1027" style="width:0;height:1.5pt" o:hralign="center" o:hrstd="t" o:hr="t" fillcolor="#a0a0a0" stroked="f"/>
+                <v:rect id="_x0000_i1026" style="width:0;height:1.5pt" o:hralign="center" o:hrstd="t" o:hr="t" fillcolor="#a0a0a0" stroked="f"/>
               </w:pict>
             </w:r>
           </w:p>
@@ -3762,6 +3594,7 @@
             <w:pPr>
               <w:pStyle w:val="Ttulo2"/>
               <w:spacing w:before="0"/>
+              <w:outlineLvl w:val="1"/>
               <w:rPr>
                 <w:rFonts w:cstheme="majorHAnsi"/>
                 <w:sz w:val="20"/>
@@ -3798,7 +3631,31 @@
                 <w:sz w:val="20"/>
                 <w:szCs w:val="20"/>
               </w:rPr>
-              <w:t>: Nube vs On-Premise</w:t>
+              <w:t xml:space="preserve">: </w:t>
+            </w:r>
+            <w:proofErr w:type="spellStart"/>
+            <w:r>
+              <w:rPr>
+                <w:rStyle w:val="Textoennegrita"/>
+                <w:rFonts w:cstheme="majorHAnsi"/>
+                <w:b/>
+                <w:bCs/>
+                <w:sz w:val="20"/>
+                <w:szCs w:val="20"/>
+              </w:rPr>
+              <w:t>Nube</w:t>
+            </w:r>
+            <w:proofErr w:type="spellEnd"/>
+            <w:r>
+              <w:rPr>
+                <w:rStyle w:val="Textoennegrita"/>
+                <w:rFonts w:cstheme="majorHAnsi"/>
+                <w:b/>
+                <w:bCs/>
+                <w:sz w:val="20"/>
+                <w:szCs w:val="20"/>
+              </w:rPr>
+              <w:t xml:space="preserve"> vs On-Premise</w:t>
             </w:r>
           </w:p>
           <w:p>
@@ -3824,8 +3681,8 @@
                 <w:szCs w:val="18"/>
               </w:rPr>
               <w:pict w14:anchorId="1862CCF6">
-                <v:shape id="_x0000_i1028" type="#_x0000_t75" style="width:18pt;height:15.75pt">
-                  <v:imagedata r:id="rId8" o:title=""/>
+                <v:shape id="_x0000_i1027" type="#_x0000_t75" style="width:18pt;height:15.7pt">
+                  <v:imagedata r:id="rId12" o:title=""/>
                 </v:shape>
               </w:pict>
             </w:r>
@@ -3875,8 +3732,8 @@
                 <w:szCs w:val="18"/>
               </w:rPr>
               <w:pict w14:anchorId="215DB3AA">
-                <v:shape id="_x0000_i1029" type="#_x0000_t75" style="width:18pt;height:15.75pt">
-                  <v:imagedata r:id="rId8" o:title=""/>
+                <v:shape id="_x0000_i1028" type="#_x0000_t75" style="width:18pt;height:15.7pt">
+                  <v:imagedata r:id="rId12" o:title=""/>
                 </v:shape>
               </w:pict>
             </w:r>
@@ -3989,7 +3846,7 @@
                 <w:szCs w:val="16"/>
               </w:rPr>
               <w:pict w14:anchorId="22C24060">
-                <v:rect id="_x0000_i1030" style="width:0;height:1.5pt" o:hralign="center" o:hrstd="t" o:hr="t" fillcolor="#a0a0a0" stroked="f"/>
+                <v:rect id="_x0000_i1029" style="width:0;height:1.5pt" o:hralign="center" o:hrstd="t" o:hr="t" fillcolor="#a0a0a0" stroked="f"/>
               </w:pict>
             </w:r>
           </w:p>
@@ -3997,6 +3854,7 @@
             <w:pPr>
               <w:pStyle w:val="Ttulo2"/>
               <w:spacing w:before="0"/>
+              <w:outlineLvl w:val="1"/>
               <w:rPr>
                 <w:rFonts w:cstheme="majorHAnsi"/>
                 <w:sz w:val="20"/>
@@ -4051,8 +3909,8 @@
                 <w:u w:val="single"/>
               </w:rPr>
               <w:pict w14:anchorId="112C5E85">
-                <v:shape id="_x0000_i1031" type="#_x0000_t75" style="width:18pt;height:15.75pt">
-                  <v:imagedata r:id="rId8" o:title=""/>
+                <v:shape id="_x0000_i1030" type="#_x0000_t75" style="width:18pt;height:15.7pt">
+                  <v:imagedata r:id="rId12" o:title=""/>
                 </v:shape>
               </w:pict>
             </w:r>
@@ -4089,8 +3947,8 @@
                 <w:szCs w:val="18"/>
               </w:rPr>
               <w:pict w14:anchorId="6E32DE45">
-                <v:shape id="_x0000_i1032" type="#_x0000_t75" style="width:18pt;height:15.75pt">
-                  <v:imagedata r:id="rId8" o:title=""/>
+                <v:shape id="_x0000_i1031" type="#_x0000_t75" style="width:18pt;height:15.7pt">
+                  <v:imagedata r:id="rId12" o:title=""/>
                 </v:shape>
               </w:pict>
             </w:r>
@@ -4182,7 +4040,7 @@
                 <w:szCs w:val="16"/>
               </w:rPr>
               <w:pict w14:anchorId="3085E19F">
-                <v:rect id="_x0000_i1033" style="width:0;height:1.5pt" o:hralign="center" o:hrstd="t" o:hr="t" fillcolor="#a0a0a0" stroked="f"/>
+                <v:rect id="_x0000_i1032" style="width:0;height:1.5pt" o:hralign="center" o:hrstd="t" o:hr="t" fillcolor="#a0a0a0" stroked="f"/>
               </w:pict>
             </w:r>
           </w:p>
@@ -4190,6 +4048,7 @@
             <w:pPr>
               <w:pStyle w:val="Ttulo2"/>
               <w:spacing w:before="0"/>
+              <w:outlineLvl w:val="1"/>
               <w:rPr>
                 <w:rFonts w:cstheme="majorHAnsi"/>
                 <w:sz w:val="20"/>
@@ -4242,8 +4101,8 @@
                 <w:szCs w:val="18"/>
               </w:rPr>
               <w:pict w14:anchorId="1B2D619D">
-                <v:shape id="_x0000_i1034" type="#_x0000_t75" style="width:18pt;height:15.75pt">
-                  <v:imagedata r:id="rId8" o:title=""/>
+                <v:shape id="_x0000_i1033" type="#_x0000_t75" style="width:18pt;height:15.7pt">
+                  <v:imagedata r:id="rId12" o:title=""/>
                 </v:shape>
               </w:pict>
             </w:r>
@@ -4305,8 +4164,8 @@
                 <w:szCs w:val="18"/>
               </w:rPr>
               <w:pict w14:anchorId="37067723">
-                <v:shape id="_x0000_i1035" type="#_x0000_t75" style="width:18pt;height:15.75pt">
-                  <v:imagedata r:id="rId8" o:title=""/>
+                <v:shape id="_x0000_i1034" type="#_x0000_t75" style="width:18pt;height:15.7pt">
+                  <v:imagedata r:id="rId12" o:title=""/>
                 </v:shape>
               </w:pict>
             </w:r>
@@ -4472,7 +4331,25 @@
         <w:rPr>
           <w:lang w:val="es-CL"/>
         </w:rPr>
-        <w:t>: Selección del Modelo de Desarrollo</w:t>
+        <w:t xml:space="preserve">: Selección del </w:t>
+      </w:r>
+      <w:commentRangeStart w:id="6"/>
+      <w:r>
+        <w:rPr>
+          <w:lang w:val="es-CL"/>
+        </w:rPr>
+        <w:t>Modelo de Desarrollo</w:t>
+      </w:r>
+      <w:commentRangeEnd w:id="6"/>
+      <w:r>
+        <w:rPr>
+          <w:rStyle w:val="Refdecomentario"/>
+          <w:rFonts w:asciiTheme="minorHAnsi" w:eastAsiaTheme="minorEastAsia" w:hAnsiTheme="minorHAnsi" w:cstheme="minorBidi"/>
+          <w:b w:val="0"/>
+          <w:bCs w:val="0"/>
+          <w:color w:val="auto"/>
+        </w:rPr>
+        <w:commentReference w:id="6"/>
       </w:r>
     </w:p>
     <w:p>
@@ -4861,7 +4738,7 @@
         </w:rPr>
         <w:t xml:space="preserve"> Identificar y justificar la técnica que ocuparon para identificar los requisitos (Como documento Anexo deben entregar el </w:t>
       </w:r>
-      <w:hyperlink r:id="rId10" w:history="1">
+      <w:hyperlink r:id="rId14" w:history="1">
         <w:r>
           <w:rPr>
             <w:rStyle w:val="Hipervnculo"/>
@@ -5086,14 +4963,7 @@
         <w:rPr>
           <w:lang w:val="es-CL"/>
         </w:rPr>
-        <w:t xml:space="preserve">actores, de interacción, </w:t>
-      </w:r>
-      <w:proofErr w:type="gramStart"/>
-      <w:r>
-        <w:rPr>
-          <w:lang w:val="es-CL"/>
-        </w:rPr>
-        <w:t>etc.</w:t>
+        <w:t>actores, de interacción, etc.</w:t>
       </w:r>
       <w:r>
         <w:rPr>
@@ -5105,14 +4975,7 @@
         <w:rPr>
           <w:lang w:val="es-CL"/>
         </w:rPr>
-        <w:t>(</w:t>
-      </w:r>
-      <w:proofErr w:type="gramEnd"/>
-      <w:r>
-        <w:rPr>
-          <w:lang w:val="es-CL"/>
-        </w:rPr>
-        <w:t>debe colocar el pro)</w:t>
+        <w:t>(debe colocar el pro)</w:t>
       </w:r>
       <w:r>
         <w:rPr>
@@ -6074,7 +5937,35 @@
         <w:rPr>
           <w:lang w:val="es-CL"/>
         </w:rPr>
-        <w:t>, medición de RTO/RPO.</w:t>
+        <w:t xml:space="preserve">, medición de </w:t>
+      </w:r>
+      <w:proofErr w:type="spellStart"/>
+      <w:r>
+        <w:rPr>
+          <w:lang w:val="es-CL"/>
+        </w:rPr>
+        <w:t>RTO</w:t>
+      </w:r>
+      <w:proofErr w:type="spellEnd"/>
+      <w:r>
+        <w:rPr>
+          <w:lang w:val="es-CL"/>
+        </w:rPr>
+        <w:t>/</w:t>
+      </w:r>
+      <w:proofErr w:type="spellStart"/>
+      <w:r>
+        <w:rPr>
+          <w:lang w:val="es-CL"/>
+        </w:rPr>
+        <w:t>RPO</w:t>
+      </w:r>
+      <w:proofErr w:type="spellEnd"/>
+      <w:r>
+        <w:rPr>
+          <w:lang w:val="es-CL"/>
+        </w:rPr>
+        <w:t>.</w:t>
       </w:r>
     </w:p>
     <w:p>
@@ -6315,27 +6206,7 @@
                 <w:szCs w:val="18"/>
                 <w:lang w:val="es-CL" w:eastAsia="es-CL"/>
               </w:rPr>
-              <w:t xml:space="preserve">Nombre del </w:t>
-            </w:r>
-            <w:proofErr w:type="gramStart"/>
-            <w:r>
-              <w:rPr>
-                <w:rFonts w:asciiTheme="majorHAnsi" w:eastAsia="Times New Roman" w:hAnsiTheme="majorHAnsi" w:cstheme="majorHAnsi"/>
-                <w:sz w:val="18"/>
-                <w:szCs w:val="18"/>
-                <w:lang w:val="es-CL" w:eastAsia="es-CL"/>
-              </w:rPr>
-              <w:t>Responsable</w:t>
-            </w:r>
-            <w:proofErr w:type="gramEnd"/>
-            <w:r>
-              <w:rPr>
-                <w:rFonts w:asciiTheme="majorHAnsi" w:eastAsia="Times New Roman" w:hAnsiTheme="majorHAnsi" w:cstheme="majorHAnsi"/>
-                <w:sz w:val="18"/>
-                <w:szCs w:val="18"/>
-                <w:lang w:val="es-CL" w:eastAsia="es-CL"/>
-              </w:rPr>
-              <w:t>: ______________________________________</w:t>
+              <w:t>Nombre del Responsable: ______________________________________</w:t>
             </w:r>
           </w:p>
           <w:p>
@@ -7921,7 +7792,7 @@
       </w:pPr>
     </w:p>
     <w:sectPr>
-      <w:headerReference w:type="default" r:id="rId11"/>
+      <w:headerReference w:type="default" r:id="rId15"/>
       <w:pgSz w:w="12240" w:h="15840"/>
       <w:pgMar w:top="1440" w:right="1800" w:bottom="1440" w:left="1800" w:header="720" w:footer="720" w:gutter="0"/>
       <w:cols w:space="720"/>
@@ -7931,8 +7802,623 @@
 </w:document>
 </file>
 
+<file path=word/comments.xml><?xml version="1.0" encoding="utf-8"?>
+<w:comments xmlns:wpc="http://schemas.microsoft.com/office/word/2010/wordprocessingCanvas" xmlns:cx="http://schemas.microsoft.com/office/drawing/2014/chartex" xmlns:cx1="http://schemas.microsoft.com/office/drawing/2015/9/8/chartex" xmlns:cx2="http://schemas.microsoft.com/office/drawing/2015/10/21/chartex" xmlns:cx3="http://schemas.microsoft.com/office/drawing/2016/5/9/chartex" xmlns:cx4="http://schemas.microsoft.com/office/drawing/2016/5/10/chartex" xmlns:cx5="http://schemas.microsoft.com/office/drawing/2016/5/11/chartex" xmlns:cx6="http://schemas.microsoft.com/office/drawing/2016/5/12/chartex" xmlns:cx7="http://schemas.microsoft.com/office/drawing/2016/5/13/chartex" xmlns:cx8="http://schemas.microsoft.com/office/drawing/2016/5/14/chartex" xmlns:mc="http://schemas.openxmlformats.org/markup-compatibility/2006" xmlns:aink="http://schemas.microsoft.com/office/drawing/2016/ink" xmlns:am3d="http://schemas.microsoft.com/office/drawing/2017/model3d" xmlns:o="urn:schemas-microsoft-com:office:office" xmlns:r="http://schemas.openxmlformats.org/officeDocument/2006/relationships" xmlns:m="http://schemas.openxmlformats.org/officeDocument/2006/math" xmlns:v="urn:schemas-microsoft-com:vml" xmlns:wp14="http://schemas.microsoft.com/office/word/2010/wordprocessingDrawing" xmlns:wp="http://schemas.openxmlformats.org/drawingml/2006/wordprocessingDrawing" xmlns:w10="urn:schemas-microsoft-com:office:word" xmlns:w="http://schemas.openxmlformats.org/wordprocessingml/2006/main" xmlns:w14="http://schemas.microsoft.com/office/word/2010/wordml" xmlns:w15="http://schemas.microsoft.com/office/word/2012/wordml" xmlns:w16cex="http://schemas.microsoft.com/office/word/2018/wordml/cex" xmlns:w16cid="http://schemas.microsoft.com/office/word/2016/wordml/cid" xmlns:w16="http://schemas.microsoft.com/office/word/2018/wordml" xmlns:w16sdtdh="http://schemas.microsoft.com/office/word/2020/wordml/sdtdatahash" xmlns:w16se="http://schemas.microsoft.com/office/word/2015/wordml/symex" xmlns:wpg="http://schemas.microsoft.com/office/word/2010/wordprocessingGroup" xmlns:wpi="http://schemas.microsoft.com/office/word/2010/wordprocessingInk" xmlns:wne="http://schemas.microsoft.com/office/word/2006/wordml" xmlns:wps="http://schemas.microsoft.com/office/word/2010/wordprocessingShape" mc:Ignorable="w14 w15 w16se w16cid w16 w16cex w16sdtdh wp14">
+  <w:comment w:id="0" w:author="Yahima Hadfeg" w:date="2025-09-25T16:09:00Z" w:initials="YH">
+    <w:p>
+      <w:pPr>
+        <w:pStyle w:val="Textocomentario"/>
+        <w:rPr>
+          <w:lang w:val="es-CL"/>
+        </w:rPr>
+      </w:pPr>
+      <w:r>
+        <w:rPr>
+          <w:rStyle w:val="Refdecomentario"/>
+        </w:rPr>
+        <w:annotationRef/>
+      </w:r>
+      <w:r>
+        <w:rPr>
+          <w:lang w:val="es-CL"/>
+        </w:rPr>
+        <w:t>2</w:t>
+      </w:r>
+    </w:p>
+    <w:p>
+      <w:pPr>
+        <w:pStyle w:val="Textocomentario"/>
+        <w:rPr>
+          <w:lang w:val="es-CL"/>
+        </w:rPr>
+      </w:pPr>
+      <w:r>
+        <w:rPr>
+          <w:lang w:val="es-CL"/>
+        </w:rPr>
+        <w:t xml:space="preserve">- No colocaron introducción </w:t>
+      </w:r>
+      <w:proofErr w:type="spellStart"/>
+      <w:r>
+        <w:rPr>
+          <w:lang w:val="es-CL"/>
+        </w:rPr>
+        <w:t>acapite</w:t>
+      </w:r>
+      <w:proofErr w:type="spellEnd"/>
+      <w:r>
+        <w:rPr>
+          <w:lang w:val="es-CL"/>
+        </w:rPr>
+        <w:t xml:space="preserve"> que se solicitaba</w:t>
+      </w:r>
+    </w:p>
+    <w:p>
+      <w:pPr>
+        <w:pStyle w:val="Textocomentario"/>
+        <w:rPr>
+          <w:lang w:val="es-CL"/>
+        </w:rPr>
+      </w:pPr>
+      <w:r>
+        <w:rPr>
+          <w:lang w:val="es-CL"/>
+        </w:rPr>
+        <w:t>- El documento es entendible, pero dejaron partes de texto de muestra sin eliminar</w:t>
+      </w:r>
+    </w:p>
+  </w:comment>
+  <w:comment w:id="1" w:author="Yahima Hadfeg" w:date="2025-09-25T16:09:00Z" w:initials="YH">
+    <w:p>
+      <w:pPr>
+        <w:pStyle w:val="Textocomentario"/>
+        <w:rPr>
+          <w:lang w:val="es-CL"/>
+        </w:rPr>
+      </w:pPr>
+      <w:r>
+        <w:rPr>
+          <w:rStyle w:val="Refdecomentario"/>
+        </w:rPr>
+        <w:annotationRef/>
+      </w:r>
+      <w:r>
+        <w:rPr>
+          <w:lang w:val="es-CL"/>
+        </w:rPr>
+        <w:t>4</w:t>
+      </w:r>
+    </w:p>
+    <w:p>
+      <w:pPr>
+        <w:pStyle w:val="Textocomentario"/>
+        <w:rPr>
+          <w:lang w:val="es-CL"/>
+        </w:rPr>
+      </w:pPr>
+      <w:r>
+        <w:rPr>
+          <w:lang w:val="es-CL"/>
+        </w:rPr>
+        <w:t>La visión es concreta, breve y bien orientada al problema.</w:t>
+      </w:r>
+    </w:p>
+    <w:p>
+      <w:pPr>
+        <w:pStyle w:val="Textocomentario"/>
+        <w:rPr>
+          <w:lang w:val="es-CL"/>
+        </w:rPr>
+      </w:pPr>
+      <w:r>
+        <w:rPr>
+          <w:lang w:val="es-CL"/>
+        </w:rPr>
+        <w:t>El problema está claramente explicado, con contexto realista (talleres automotrices).</w:t>
+      </w:r>
+    </w:p>
+    <w:p>
+      <w:pPr>
+        <w:pStyle w:val="Textocomentario"/>
+        <w:rPr>
+          <w:lang w:val="es-CL"/>
+        </w:rPr>
+      </w:pPr>
+      <w:r>
+        <w:rPr>
+          <w:lang w:val="es-CL"/>
+        </w:rPr>
+        <w:t>La propuesta de valor está bien estructurada (control eficiente, reducción de pérdidas, alertas, reportes).</w:t>
+      </w:r>
+    </w:p>
+  </w:comment>
+  <w:comment w:id="2" w:author="Yahima Hadfeg" w:date="2025-09-25T16:09:00Z" w:initials="YH">
+    <w:p>
+      <w:pPr>
+        <w:pStyle w:val="Textocomentario"/>
+        <w:rPr>
+          <w:lang w:val="es-CL"/>
+        </w:rPr>
+      </w:pPr>
+      <w:r>
+        <w:rPr>
+          <w:rStyle w:val="Refdecomentario"/>
+        </w:rPr>
+        <w:annotationRef/>
+      </w:r>
+      <w:r>
+        <w:rPr>
+          <w:lang w:val="es-CL"/>
+        </w:rPr>
+        <w:t>2</w:t>
+      </w:r>
+    </w:p>
+    <w:p>
+      <w:pPr>
+        <w:pStyle w:val="Textocomentario"/>
+        <w:rPr>
+          <w:lang w:val="es-CL"/>
+        </w:rPr>
+      </w:pPr>
+      <w:r>
+        <w:rPr>
+          <w:lang w:val="es-CL"/>
+        </w:rPr>
+        <w:t>Se incluyen usuarios internos (administradores, mecánicos, propietarios) y externos (clientes, proveedores).</w:t>
+      </w:r>
+    </w:p>
+    <w:p>
+      <w:pPr>
+        <w:pStyle w:val="Textocomentario"/>
+        <w:rPr>
+          <w:lang w:val="es-CL"/>
+        </w:rPr>
+      </w:pPr>
+      <w:r>
+        <w:rPr>
+          <w:lang w:val="es-CL"/>
+        </w:rPr>
+        <w:t>Bien definidos los objetivos de cada actor, aunque algunos enunciados son muy breves y esquemáticos.</w:t>
+      </w:r>
+    </w:p>
+    <w:p>
+      <w:pPr>
+        <w:pStyle w:val="Textocomentario"/>
+        <w:rPr>
+          <w:lang w:val="es-CL"/>
+        </w:rPr>
+      </w:pPr>
+      <w:r>
+        <w:rPr>
+          <w:lang w:val="es-CL"/>
+        </w:rPr>
+        <w:t>Faltaría detallar más necesidades estratégicas de los externos.</w:t>
+      </w:r>
+    </w:p>
+    <w:p>
+      <w:pPr>
+        <w:pStyle w:val="Textocomentario"/>
+        <w:rPr>
+          <w:lang w:val="es-CL"/>
+        </w:rPr>
+      </w:pPr>
+      <w:r>
+        <w:rPr>
+          <w:lang w:val="es-CL"/>
+        </w:rPr>
+        <w:t xml:space="preserve">Recordar dolencias y </w:t>
+      </w:r>
+      <w:proofErr w:type="spellStart"/>
+      <w:r>
+        <w:rPr>
+          <w:lang w:val="es-CL"/>
+        </w:rPr>
+        <w:t>onjetivos</w:t>
+      </w:r>
+      <w:proofErr w:type="spellEnd"/>
+      <w:r>
+        <w:rPr>
+          <w:lang w:val="es-CL"/>
+        </w:rPr>
+        <w:t xml:space="preserve"> de cada </w:t>
+      </w:r>
+      <w:proofErr w:type="spellStart"/>
+      <w:r>
+        <w:rPr>
+          <w:lang w:val="es-CL"/>
+        </w:rPr>
+        <w:t>usurio</w:t>
+      </w:r>
+      <w:proofErr w:type="spellEnd"/>
+      <w:r>
+        <w:rPr>
+          <w:lang w:val="es-CL"/>
+        </w:rPr>
+        <w:t xml:space="preserve"> y </w:t>
+      </w:r>
+      <w:proofErr w:type="spellStart"/>
+      <w:r>
+        <w:rPr>
+          <w:lang w:val="es-CL"/>
+        </w:rPr>
+        <w:t>stakeholder</w:t>
+      </w:r>
+      <w:proofErr w:type="spellEnd"/>
+    </w:p>
+  </w:comment>
+  <w:comment w:id="3" w:author="Yahima Hadfeg" w:date="2025-09-25T16:10:00Z" w:initials="YH">
+    <w:p>
+      <w:pPr>
+        <w:pStyle w:val="Textocomentario"/>
+        <w:rPr>
+          <w:lang w:val="es-CL"/>
+        </w:rPr>
+      </w:pPr>
+      <w:r>
+        <w:rPr>
+          <w:rStyle w:val="Refdecomentario"/>
+        </w:rPr>
+        <w:annotationRef/>
+      </w:r>
+      <w:r>
+        <w:rPr>
+          <w:lang w:val="es-CL"/>
+        </w:rPr>
+        <w:t>3</w:t>
+      </w:r>
+    </w:p>
+    <w:p>
+      <w:pPr>
+        <w:pStyle w:val="Textocomentario"/>
+        <w:rPr>
+          <w:lang w:val="es-CL"/>
+        </w:rPr>
+      </w:pPr>
+      <w:r>
+        <w:rPr>
+          <w:lang w:val="es-CL"/>
+        </w:rPr>
+        <w:t>Roles claramente definidos (líder, UI/</w:t>
+      </w:r>
+      <w:proofErr w:type="spellStart"/>
+      <w:r>
+        <w:rPr>
+          <w:lang w:val="es-CL"/>
+        </w:rPr>
+        <w:t>UX</w:t>
+      </w:r>
+      <w:proofErr w:type="spellEnd"/>
+      <w:r>
+        <w:rPr>
+          <w:lang w:val="es-CL"/>
+        </w:rPr>
+        <w:t xml:space="preserve">, </w:t>
+      </w:r>
+      <w:proofErr w:type="spellStart"/>
+      <w:r>
+        <w:rPr>
+          <w:lang w:val="es-CL"/>
+        </w:rPr>
+        <w:t>backend</w:t>
+      </w:r>
+      <w:proofErr w:type="spellEnd"/>
+      <w:r>
+        <w:rPr>
+          <w:lang w:val="es-CL"/>
+        </w:rPr>
+        <w:t xml:space="preserve">, </w:t>
+      </w:r>
+      <w:proofErr w:type="spellStart"/>
+      <w:r>
+        <w:rPr>
+          <w:lang w:val="es-CL"/>
+        </w:rPr>
+        <w:t>frontend</w:t>
+      </w:r>
+      <w:proofErr w:type="spellEnd"/>
+      <w:r>
+        <w:rPr>
+          <w:lang w:val="es-CL"/>
+        </w:rPr>
+        <w:t xml:space="preserve">, </w:t>
+      </w:r>
+      <w:proofErr w:type="spellStart"/>
+      <w:r>
+        <w:rPr>
+          <w:lang w:val="es-CL"/>
+        </w:rPr>
+        <w:t>tester</w:t>
+      </w:r>
+      <w:proofErr w:type="spellEnd"/>
+      <w:r>
+        <w:rPr>
+          <w:lang w:val="es-CL"/>
+        </w:rPr>
+        <w:t>).</w:t>
+      </w:r>
+    </w:p>
+    <w:p>
+      <w:pPr>
+        <w:pStyle w:val="Textocomentario"/>
+        <w:rPr>
+          <w:lang w:val="es-CL"/>
+        </w:rPr>
+      </w:pPr>
+      <w:r>
+        <w:rPr>
+          <w:lang w:val="es-CL"/>
+        </w:rPr>
+        <w:t>Buen nivel de detalle en las funciones de cada uno.</w:t>
+      </w:r>
+    </w:p>
+    <w:p>
+      <w:pPr>
+        <w:pStyle w:val="Textocomentario"/>
+        <w:rPr>
+          <w:lang w:val="es-CL"/>
+        </w:rPr>
+      </w:pPr>
+      <w:r>
+        <w:rPr>
+          <w:lang w:val="es-CL"/>
+        </w:rPr>
+        <w:t>No hay solapamientos innecesarios.</w:t>
+      </w:r>
+    </w:p>
+    <w:p>
+      <w:pPr>
+        <w:pStyle w:val="Textocomentario"/>
+        <w:rPr>
+          <w:lang w:val="es-CL"/>
+        </w:rPr>
+      </w:pPr>
+      <w:r>
+        <w:rPr>
+          <w:lang w:val="es-CL"/>
+        </w:rPr>
+        <w:t>Pero no se identifica que miembro del proyecto ocupara cada rol</w:t>
+      </w:r>
+    </w:p>
+  </w:comment>
+  <w:comment w:id="4" w:author="Yahima Hadfeg" w:date="2025-09-25T16:10:00Z" w:initials="YH">
+    <w:p>
+      <w:pPr>
+        <w:pStyle w:val="Textocomentario"/>
+        <w:rPr>
+          <w:lang w:val="es-CL"/>
+        </w:rPr>
+      </w:pPr>
+      <w:r>
+        <w:rPr>
+          <w:rStyle w:val="Refdecomentario"/>
+        </w:rPr>
+        <w:annotationRef/>
+      </w:r>
+      <w:r>
+        <w:rPr>
+          <w:lang w:val="es-CL"/>
+        </w:rPr>
+        <w:t>2,5</w:t>
+      </w:r>
+    </w:p>
+    <w:p>
+      <w:pPr>
+        <w:pStyle w:val="Textocomentario"/>
+        <w:rPr>
+          <w:lang w:val="es-CL"/>
+        </w:rPr>
+      </w:pPr>
+      <w:r>
+        <w:rPr>
+          <w:lang w:val="es-CL"/>
+        </w:rPr>
+        <w:t>La planificación semanal está clara y secuenciada (10 semanas), aunque No aparece representada en un diagrama visual (Gantt/Kanban).</w:t>
+      </w:r>
+    </w:p>
+    <w:p>
+      <w:pPr>
+        <w:pStyle w:val="Textocomentario"/>
+        <w:rPr>
+          <w:lang w:val="es-CL"/>
+        </w:rPr>
+      </w:pPr>
+      <w:r>
+        <w:rPr>
+          <w:lang w:val="es-CL"/>
+        </w:rPr>
+        <w:t>Herramientas adecuadas y justificadas, aunque la explicación es breve.</w:t>
+      </w:r>
+    </w:p>
+  </w:comment>
+  <w:comment w:id="5" w:author="Yahima Hadfeg" w:date="2025-09-25T16:07:00Z" w:initials="YH">
+    <w:p>
+      <w:pPr>
+        <w:pStyle w:val="Textocomentario"/>
+        <w:rPr>
+          <w:lang w:val="es-CL"/>
+        </w:rPr>
+      </w:pPr>
+      <w:r>
+        <w:rPr>
+          <w:rStyle w:val="Refdecomentario"/>
+        </w:rPr>
+        <w:annotationRef/>
+      </w:r>
+      <w:r>
+        <w:rPr>
+          <w:lang w:val="es-CL"/>
+        </w:rPr>
+        <w:t>3</w:t>
+      </w:r>
+    </w:p>
+    <w:p>
+      <w:pPr>
+        <w:pStyle w:val="Textocomentario"/>
+      </w:pPr>
+      <w:r>
+        <w:rPr>
+          <w:lang w:val="es-CL"/>
+        </w:rPr>
+        <w:t xml:space="preserve">Algunas mitigaciones son muy generales (ej. </w:t>
+      </w:r>
+      <w:r>
+        <w:t>“</w:t>
+      </w:r>
+      <w:proofErr w:type="spellStart"/>
+      <w:r>
+        <w:t>uso</w:t>
+      </w:r>
+      <w:proofErr w:type="spellEnd"/>
+      <w:r>
+        <w:t xml:space="preserve"> de hosting </w:t>
+      </w:r>
+      <w:proofErr w:type="spellStart"/>
+      <w:r>
+        <w:t>confiable</w:t>
+      </w:r>
+      <w:proofErr w:type="spellEnd"/>
+      <w:r>
+        <w:t>”).</w:t>
+      </w:r>
+    </w:p>
+    <w:p>
+      <w:pPr>
+        <w:pStyle w:val="Textocomentario"/>
+        <w:rPr>
+          <w:lang w:val="es-CL"/>
+        </w:rPr>
+      </w:pPr>
+      <w:r>
+        <w:rPr>
+          <w:lang w:val="es-CL"/>
+        </w:rPr>
+        <w:t>Se pueden agr</w:t>
+      </w:r>
+      <w:r>
+        <w:rPr>
+          <w:lang w:val="es-CL"/>
+        </w:rPr>
+        <w:t>eg</w:t>
+      </w:r>
+      <w:r>
+        <w:rPr>
+          <w:lang w:val="es-CL"/>
+        </w:rPr>
+        <w:t xml:space="preserve">ar </w:t>
+      </w:r>
+      <w:proofErr w:type="spellStart"/>
+      <w:r>
+        <w:rPr>
+          <w:lang w:val="es-CL"/>
+        </w:rPr>
+        <w:t>mas</w:t>
+      </w:r>
+      <w:proofErr w:type="spellEnd"/>
+      <w:r>
+        <w:rPr>
+          <w:lang w:val="es-CL"/>
+        </w:rPr>
+        <w:t xml:space="preserve"> r</w:t>
+      </w:r>
+      <w:r>
+        <w:rPr>
+          <w:lang w:val="es-CL"/>
+        </w:rPr>
+        <w:t>iesgos</w:t>
+      </w:r>
+    </w:p>
+  </w:comment>
+  <w:comment w:id="6" w:author="Yahima Hadfeg" w:date="2025-09-25T16:07:00Z" w:initials="YH">
+    <w:p>
+      <w:pPr>
+        <w:pStyle w:val="Textocomentario"/>
+        <w:rPr>
+          <w:lang w:val="es-CL"/>
+        </w:rPr>
+      </w:pPr>
+      <w:r>
+        <w:rPr>
+          <w:rStyle w:val="Refdecomentario"/>
+        </w:rPr>
+        <w:annotationRef/>
+      </w:r>
+      <w:r>
+        <w:rPr>
+          <w:lang w:val="es-CL"/>
+        </w:rPr>
+        <w:t>2,5</w:t>
+      </w:r>
+    </w:p>
+    <w:p>
+      <w:pPr>
+        <w:pStyle w:val="Textocomentario"/>
+        <w:rPr>
+          <w:lang w:val="es-CL"/>
+        </w:rPr>
+      </w:pPr>
+      <w:r>
+        <w:rPr>
+          <w:lang w:val="es-CL"/>
+        </w:rPr>
+        <w:t>Se describen varios modelos (cascada, incremental, iterativo, ágil).</w:t>
+      </w:r>
+    </w:p>
+    <w:p>
+      <w:pPr>
+        <w:pStyle w:val="Textocomentario"/>
+        <w:rPr>
+          <w:lang w:val="es-CL"/>
+        </w:rPr>
+      </w:pPr>
+      <w:r>
+        <w:rPr>
+          <w:lang w:val="es-CL"/>
+        </w:rPr>
+        <w:t>Justificación  de la elección de Ágil (Kanban), pero no es adecuada para las condiciones que se desarrollara el proyecto, la sugerencia es ocupar iterativo e incremental</w:t>
+      </w:r>
+    </w:p>
+  </w:comment>
+</w:comments>
+</file>
+
+<file path=word/commentsExtended.xml><?xml version="1.0" encoding="utf-8"?>
+<w15:commentsEx xmlns:wpc="http://schemas.microsoft.com/office/word/2010/wordprocessingCanvas" xmlns:cx="http://schemas.microsoft.com/office/drawing/2014/chartex" xmlns:cx1="http://schemas.microsoft.com/office/drawing/2015/9/8/chartex" xmlns:cx2="http://schemas.microsoft.com/office/drawing/2015/10/21/chartex" xmlns:cx3="http://schemas.microsoft.com/office/drawing/2016/5/9/chartex" xmlns:cx4="http://schemas.microsoft.com/office/drawing/2016/5/10/chartex" xmlns:cx5="http://schemas.microsoft.com/office/drawing/2016/5/11/chartex" xmlns:cx6="http://schemas.microsoft.com/office/drawing/2016/5/12/chartex" xmlns:cx7="http://schemas.microsoft.com/office/drawing/2016/5/13/chartex" xmlns:cx8="http://schemas.microsoft.com/office/drawing/2016/5/14/chartex" xmlns:mc="http://schemas.openxmlformats.org/markup-compatibility/2006" xmlns:aink="http://schemas.microsoft.com/office/drawing/2016/ink" xmlns:am3d="http://schemas.microsoft.com/office/drawing/2017/model3d" xmlns:o="urn:schemas-microsoft-com:office:office" xmlns:r="http://schemas.openxmlformats.org/officeDocument/2006/relationships" xmlns:m="http://schemas.openxmlformats.org/officeDocument/2006/math" xmlns:v="urn:schemas-microsoft-com:vml" xmlns:wp14="http://schemas.microsoft.com/office/word/2010/wordprocessingDrawing" xmlns:wp="http://schemas.openxmlformats.org/drawingml/2006/wordprocessingDrawing" xmlns:w10="urn:schemas-microsoft-com:office:word" xmlns:w="http://schemas.openxmlformats.org/wordprocessingml/2006/main" xmlns:w14="http://schemas.microsoft.com/office/word/2010/wordml" xmlns:w15="http://schemas.microsoft.com/office/word/2012/wordml" xmlns:w16cex="http://schemas.microsoft.com/office/word/2018/wordml/cex" xmlns:w16cid="http://schemas.microsoft.com/office/word/2016/wordml/cid" xmlns:w16="http://schemas.microsoft.com/office/word/2018/wordml" xmlns:w16sdtdh="http://schemas.microsoft.com/office/word/2020/wordml/sdtdatahash" xmlns:w16se="http://schemas.microsoft.com/office/word/2015/wordml/symex" xmlns:wpg="http://schemas.microsoft.com/office/word/2010/wordprocessingGroup" xmlns:wpi="http://schemas.microsoft.com/office/word/2010/wordprocessingInk" xmlns:wne="http://schemas.microsoft.com/office/word/2006/wordml" xmlns:wps="http://schemas.microsoft.com/office/word/2010/wordprocessingShape" mc:Ignorable="w14 w15 w16se w16cid w16 w16cex w16sdtdh wp14">
+  <w15:commentEx w15:paraId="06D9E65A" w15:done="0"/>
+  <w15:commentEx w15:paraId="120816BF" w15:done="0"/>
+  <w15:commentEx w15:paraId="1A5093D9" w15:done="0"/>
+  <w15:commentEx w15:paraId="55E724E6" w15:done="0"/>
+  <w15:commentEx w15:paraId="4CD89067" w15:done="0"/>
+  <w15:commentEx w15:paraId="695855AA" w15:done="0"/>
+  <w15:commentEx w15:paraId="6E43F107" w15:done="0"/>
+</w15:commentsEx>
+</file>
+
+<file path=word/commentsExtensible.xml><?xml version="1.0" encoding="utf-8"?>
+<w16cex:commentsExtensible xmlns:wpc="http://schemas.microsoft.com/office/word/2010/wordprocessingCanvas" xmlns:cx="http://schemas.microsoft.com/office/drawing/2014/chartex" xmlns:cx1="http://schemas.microsoft.com/office/drawing/2015/9/8/chartex" xmlns:cx2="http://schemas.microsoft.com/office/drawing/2015/10/21/chartex" xmlns:cx3="http://schemas.microsoft.com/office/drawing/2016/5/9/chartex" xmlns:cx4="http://schemas.microsoft.com/office/drawing/2016/5/10/chartex" xmlns:cx5="http://schemas.microsoft.com/office/drawing/2016/5/11/chartex" xmlns:cx6="http://schemas.microsoft.com/office/drawing/2016/5/12/chartex" xmlns:cx7="http://schemas.microsoft.com/office/drawing/2016/5/13/chartex" xmlns:cx8="http://schemas.microsoft.com/office/drawing/2016/5/14/chartex" xmlns:mc="http://schemas.openxmlformats.org/markup-compatibility/2006" xmlns:aink="http://schemas.microsoft.com/office/drawing/2016/ink" xmlns:am3d="http://schemas.microsoft.com/office/drawing/2017/model3d" xmlns:o="urn:schemas-microsoft-com:office:office" xmlns:r="http://schemas.openxmlformats.org/officeDocument/2006/relationships" xmlns:m="http://schemas.openxmlformats.org/officeDocument/2006/math" xmlns:v="urn:schemas-microsoft-com:vml" xmlns:wp14="http://schemas.microsoft.com/office/word/2010/wordprocessingDrawing" xmlns:wp="http://schemas.openxmlformats.org/drawingml/2006/wordprocessingDrawing" xmlns:w10="urn:schemas-microsoft-com:office:word" xmlns:w="http://schemas.openxmlformats.org/wordprocessingml/2006/main" xmlns:w14="http://schemas.microsoft.com/office/word/2010/wordml" xmlns:w15="http://schemas.microsoft.com/office/word/2012/wordml" xmlns:w16cex="http://schemas.microsoft.com/office/word/2018/wordml/cex" xmlns:w16cid="http://schemas.microsoft.com/office/word/2016/wordml/cid" xmlns:w16="http://schemas.microsoft.com/office/word/2018/wordml" xmlns:w16sdtdh="http://schemas.microsoft.com/office/word/2020/wordml/sdtdatahash" xmlns:w16se="http://schemas.microsoft.com/office/word/2015/wordml/symex" xmlns:wpg="http://schemas.microsoft.com/office/word/2010/wordprocessingGroup" xmlns:wpi="http://schemas.microsoft.com/office/word/2010/wordprocessingInk" xmlns:wne="http://schemas.microsoft.com/office/word/2006/wordml" xmlns:wps="http://schemas.microsoft.com/office/word/2010/wordprocessingShape" mc:Ignorable="w14 w15 w16se w16cid w16 w16cex w16sdtdh wp14">
+  <w16cex:commentExtensible w16cex:durableId="2C7FE79F" w16cex:dateUtc="2025-09-25T19:09:00Z"/>
+  <w16cex:commentExtensible w16cex:durableId="2C7FE7AB" w16cex:dateUtc="2025-09-25T19:09:00Z"/>
+  <w16cex:commentExtensible w16cex:durableId="2C7FE7C7" w16cex:dateUtc="2025-09-25T19:09:00Z"/>
+  <w16cex:commentExtensible w16cex:durableId="2C7FE7DB" w16cex:dateUtc="2025-09-25T19:10:00Z"/>
+  <w16cex:commentExtensible w16cex:durableId="2C7FE7EC" w16cex:dateUtc="2025-09-25T19:10:00Z"/>
+  <w16cex:commentExtensible w16cex:durableId="2C7FE75D" w16cex:dateUtc="2025-09-25T19:07:00Z"/>
+  <w16cex:commentExtensible w16cex:durableId="2C7FE740" w16cex:dateUtc="2025-09-25T19:07:00Z"/>
+</w16cex:commentsExtensible>
+</file>
+
+<file path=word/commentsIds.xml><?xml version="1.0" encoding="utf-8"?>
+<w16cid:commentsIds xmlns:wpc="http://schemas.microsoft.com/office/word/2010/wordprocessingCanvas" xmlns:cx="http://schemas.microsoft.com/office/drawing/2014/chartex" xmlns:cx1="http://schemas.microsoft.com/office/drawing/2015/9/8/chartex" xmlns:cx2="http://schemas.microsoft.com/office/drawing/2015/10/21/chartex" xmlns:cx3="http://schemas.microsoft.com/office/drawing/2016/5/9/chartex" xmlns:cx4="http://schemas.microsoft.com/office/drawing/2016/5/10/chartex" xmlns:cx5="http://schemas.microsoft.com/office/drawing/2016/5/11/chartex" xmlns:cx6="http://schemas.microsoft.com/office/drawing/2016/5/12/chartex" xmlns:cx7="http://schemas.microsoft.com/office/drawing/2016/5/13/chartex" xmlns:cx8="http://schemas.microsoft.com/office/drawing/2016/5/14/chartex" xmlns:mc="http://schemas.openxmlformats.org/markup-compatibility/2006" xmlns:aink="http://schemas.microsoft.com/office/drawing/2016/ink" xmlns:am3d="http://schemas.microsoft.com/office/drawing/2017/model3d" xmlns:o="urn:schemas-microsoft-com:office:office" xmlns:r="http://schemas.openxmlformats.org/officeDocument/2006/relationships" xmlns:m="http://schemas.openxmlformats.org/officeDocument/2006/math" xmlns:v="urn:schemas-microsoft-com:vml" xmlns:wp14="http://schemas.microsoft.com/office/word/2010/wordprocessingDrawing" xmlns:wp="http://schemas.openxmlformats.org/drawingml/2006/wordprocessingDrawing" xmlns:w10="urn:schemas-microsoft-com:office:word" xmlns:w="http://schemas.openxmlformats.org/wordprocessingml/2006/main" xmlns:w14="http://schemas.microsoft.com/office/word/2010/wordml" xmlns:w15="http://schemas.microsoft.com/office/word/2012/wordml" xmlns:w16cex="http://schemas.microsoft.com/office/word/2018/wordml/cex" xmlns:w16cid="http://schemas.microsoft.com/office/word/2016/wordml/cid" xmlns:w16="http://schemas.microsoft.com/office/word/2018/wordml" xmlns:w16sdtdh="http://schemas.microsoft.com/office/word/2020/wordml/sdtdatahash" xmlns:w16se="http://schemas.microsoft.com/office/word/2015/wordml/symex" xmlns:wpg="http://schemas.microsoft.com/office/word/2010/wordprocessingGroup" xmlns:wpi="http://schemas.microsoft.com/office/word/2010/wordprocessingInk" xmlns:wne="http://schemas.microsoft.com/office/word/2006/wordml" xmlns:wps="http://schemas.microsoft.com/office/word/2010/wordprocessingShape" mc:Ignorable="w14 w15 w16se w16cid w16 w16cex w16sdtdh wp14">
+  <w16cid:commentId w16cid:paraId="06D9E65A" w16cid:durableId="2C7FE79F"/>
+  <w16cid:commentId w16cid:paraId="120816BF" w16cid:durableId="2C7FE7AB"/>
+  <w16cid:commentId w16cid:paraId="1A5093D9" w16cid:durableId="2C7FE7C7"/>
+  <w16cid:commentId w16cid:paraId="55E724E6" w16cid:durableId="2C7FE7DB"/>
+  <w16cid:commentId w16cid:paraId="4CD89067" w16cid:durableId="2C7FE7EC"/>
+  <w16cid:commentId w16cid:paraId="695855AA" w16cid:durableId="2C7FE75D"/>
+  <w16cid:commentId w16cid:paraId="6E43F107" w16cid:durableId="2C7FE740"/>
+</w16cid:commentsIds>
+</file>
+
 <file path=word/endnotes.xml><?xml version="1.0" encoding="utf-8"?>
-<w:endnotes xmlns:wpc="http://schemas.microsoft.com/office/word/2010/wordprocessingCanvas" xmlns:cx="http://schemas.microsoft.com/office/drawing/2014/chartex" xmlns:cx1="http://schemas.microsoft.com/office/drawing/2015/9/8/chartex" xmlns:cx2="http://schemas.microsoft.com/office/drawing/2015/10/21/chartex" xmlns:cx3="http://schemas.microsoft.com/office/drawing/2016/5/9/chartex" xmlns:cx4="http://schemas.microsoft.com/office/drawing/2016/5/10/chartex" xmlns:cx5="http://schemas.microsoft.com/office/drawing/2016/5/11/chartex" xmlns:cx6="http://schemas.microsoft.com/office/drawing/2016/5/12/chartex" xmlns:cx7="http://schemas.microsoft.com/office/drawing/2016/5/13/chartex" xmlns:cx8="http://schemas.microsoft.com/office/drawing/2016/5/14/chartex" xmlns:mc="http://schemas.openxmlformats.org/markup-compatibility/2006" xmlns:aink="http://schemas.microsoft.com/office/drawing/2016/ink" xmlns:am3d="http://schemas.microsoft.com/office/drawing/2017/model3d" xmlns:o="urn:schemas-microsoft-com:office:office" xmlns:oel="http://schemas.microsoft.com/office/2019/extlst" xmlns:r="http://schemas.openxmlformats.org/officeDocument/2006/relationships" xmlns:m="http://schemas.openxmlformats.org/officeDocument/2006/math" xmlns:v="urn:schemas-microsoft-com:vml" xmlns:wp14="http://schemas.microsoft.com/office/word/2010/wordprocessingDrawing" xmlns:wp="http://schemas.openxmlformats.org/drawingml/2006/wordprocessingDrawing" xmlns:w10="urn:schemas-microsoft-com:office:word" xmlns:w="http://schemas.openxmlformats.org/wordprocessingml/2006/main" xmlns:w14="http://schemas.microsoft.com/office/word/2010/wordml" xmlns:w15="http://schemas.microsoft.com/office/word/2012/wordml" xmlns:w16cex="http://schemas.microsoft.com/office/word/2018/wordml/cex" xmlns:w16cid="http://schemas.microsoft.com/office/word/2016/wordml/cid" xmlns:w16="http://schemas.microsoft.com/office/word/2018/wordml" xmlns:w16du="http://schemas.microsoft.com/office/word/2023/wordml/word16du" xmlns:w16sdtdh="http://schemas.microsoft.com/office/word/2020/wordml/sdtdatahash" xmlns:w16sdtfl="http://schemas.microsoft.com/office/word/2024/wordml/sdtformatlock" xmlns:w16se="http://schemas.microsoft.com/office/word/2015/wordml/symex" xmlns:wpg="http://schemas.microsoft.com/office/word/2010/wordprocessingGroup" xmlns:wpi="http://schemas.microsoft.com/office/word/2010/wordprocessingInk" xmlns:wne="http://schemas.microsoft.com/office/word/2006/wordml" xmlns:wps="http://schemas.microsoft.com/office/word/2010/wordprocessingShape" mc:Ignorable="w14 w15 w16se w16cid w16 w16cex w16sdtdh w16sdtfl w16du wp14">
+<w:endnotes xmlns:wpc="http://schemas.microsoft.com/office/word/2010/wordprocessingCanvas" xmlns:cx="http://schemas.microsoft.com/office/drawing/2014/chartex" xmlns:cx1="http://schemas.microsoft.com/office/drawing/2015/9/8/chartex" xmlns:cx2="http://schemas.microsoft.com/office/drawing/2015/10/21/chartex" xmlns:cx3="http://schemas.microsoft.com/office/drawing/2016/5/9/chartex" xmlns:cx4="http://schemas.microsoft.com/office/drawing/2016/5/10/chartex" xmlns:cx5="http://schemas.microsoft.com/office/drawing/2016/5/11/chartex" xmlns:cx6="http://schemas.microsoft.com/office/drawing/2016/5/12/chartex" xmlns:cx7="http://schemas.microsoft.com/office/drawing/2016/5/13/chartex" xmlns:cx8="http://schemas.microsoft.com/office/drawing/2016/5/14/chartex" xmlns:mc="http://schemas.openxmlformats.org/markup-compatibility/2006" xmlns:aink="http://schemas.microsoft.com/office/drawing/2016/ink" xmlns:am3d="http://schemas.microsoft.com/office/drawing/2017/model3d" xmlns:o="urn:schemas-microsoft-com:office:office" xmlns:r="http://schemas.openxmlformats.org/officeDocument/2006/relationships" xmlns:m="http://schemas.openxmlformats.org/officeDocument/2006/math" xmlns:v="urn:schemas-microsoft-com:vml" xmlns:wp14="http://schemas.microsoft.com/office/word/2010/wordprocessingDrawing" xmlns:wp="http://schemas.openxmlformats.org/drawingml/2006/wordprocessingDrawing" xmlns:w10="urn:schemas-microsoft-com:office:word" xmlns:w="http://schemas.openxmlformats.org/wordprocessingml/2006/main" xmlns:w14="http://schemas.microsoft.com/office/word/2010/wordml" xmlns:w15="http://schemas.microsoft.com/office/word/2012/wordml" xmlns:w16cex="http://schemas.microsoft.com/office/word/2018/wordml/cex" xmlns:w16cid="http://schemas.microsoft.com/office/word/2016/wordml/cid" xmlns:w16="http://schemas.microsoft.com/office/word/2018/wordml" xmlns:w16sdtdh="http://schemas.microsoft.com/office/word/2020/wordml/sdtdatahash" xmlns:w16se="http://schemas.microsoft.com/office/word/2015/wordml/symex" xmlns:wpg="http://schemas.microsoft.com/office/word/2010/wordprocessingGroup" xmlns:wpi="http://schemas.microsoft.com/office/word/2010/wordprocessingInk" xmlns:wne="http://schemas.microsoft.com/office/word/2006/wordml" xmlns:wps="http://schemas.microsoft.com/office/word/2010/wordprocessingShape" mc:Ignorable="w14 w15 w16se w16cid w16 w16cex w16sdtdh wp14">
   <w:endnote w:type="separator" w:id="-1">
     <w:p>
       <w:pPr>
@@ -7957,7 +8443,7 @@
 </file>
 
 <file path=word/footnotes.xml><?xml version="1.0" encoding="utf-8"?>
-<w:footnotes xmlns:wpc="http://schemas.microsoft.com/office/word/2010/wordprocessingCanvas" xmlns:cx="http://schemas.microsoft.com/office/drawing/2014/chartex" xmlns:cx1="http://schemas.microsoft.com/office/drawing/2015/9/8/chartex" xmlns:cx2="http://schemas.microsoft.com/office/drawing/2015/10/21/chartex" xmlns:cx3="http://schemas.microsoft.com/office/drawing/2016/5/9/chartex" xmlns:cx4="http://schemas.microsoft.com/office/drawing/2016/5/10/chartex" xmlns:cx5="http://schemas.microsoft.com/office/drawing/2016/5/11/chartex" xmlns:cx6="http://schemas.microsoft.com/office/drawing/2016/5/12/chartex" xmlns:cx7="http://schemas.microsoft.com/office/drawing/2016/5/13/chartex" xmlns:cx8="http://schemas.microsoft.com/office/drawing/2016/5/14/chartex" xmlns:mc="http://schemas.openxmlformats.org/markup-compatibility/2006" xmlns:aink="http://schemas.microsoft.com/office/drawing/2016/ink" xmlns:am3d="http://schemas.microsoft.com/office/drawing/2017/model3d" xmlns:o="urn:schemas-microsoft-com:office:office" xmlns:oel="http://schemas.microsoft.com/office/2019/extlst" xmlns:r="http://schemas.openxmlformats.org/officeDocument/2006/relationships" xmlns:m="http://schemas.openxmlformats.org/officeDocument/2006/math" xmlns:v="urn:schemas-microsoft-com:vml" xmlns:wp14="http://schemas.microsoft.com/office/word/2010/wordprocessingDrawing" xmlns:wp="http://schemas.openxmlformats.org/drawingml/2006/wordprocessingDrawing" xmlns:w10="urn:schemas-microsoft-com:office:word" xmlns:w="http://schemas.openxmlformats.org/wordprocessingml/2006/main" xmlns:w14="http://schemas.microsoft.com/office/word/2010/wordml" xmlns:w15="http://schemas.microsoft.com/office/word/2012/wordml" xmlns:w16cex="http://schemas.microsoft.com/office/word/2018/wordml/cex" xmlns:w16cid="http://schemas.microsoft.com/office/word/2016/wordml/cid" xmlns:w16="http://schemas.microsoft.com/office/word/2018/wordml" xmlns:w16du="http://schemas.microsoft.com/office/word/2023/wordml/word16du" xmlns:w16sdtdh="http://schemas.microsoft.com/office/word/2020/wordml/sdtdatahash" xmlns:w16sdtfl="http://schemas.microsoft.com/office/word/2024/wordml/sdtformatlock" xmlns:w16se="http://schemas.microsoft.com/office/word/2015/wordml/symex" xmlns:wpg="http://schemas.microsoft.com/office/word/2010/wordprocessingGroup" xmlns:wpi="http://schemas.microsoft.com/office/word/2010/wordprocessingInk" xmlns:wne="http://schemas.microsoft.com/office/word/2006/wordml" xmlns:wps="http://schemas.microsoft.com/office/word/2010/wordprocessingShape" mc:Ignorable="w14 w15 w16se w16cid w16 w16cex w16sdtdh w16sdtfl w16du wp14">
+<w:footnotes xmlns:wpc="http://schemas.microsoft.com/office/word/2010/wordprocessingCanvas" xmlns:cx="http://schemas.microsoft.com/office/drawing/2014/chartex" xmlns:cx1="http://schemas.microsoft.com/office/drawing/2015/9/8/chartex" xmlns:cx2="http://schemas.microsoft.com/office/drawing/2015/10/21/chartex" xmlns:cx3="http://schemas.microsoft.com/office/drawing/2016/5/9/chartex" xmlns:cx4="http://schemas.microsoft.com/office/drawing/2016/5/10/chartex" xmlns:cx5="http://schemas.microsoft.com/office/drawing/2016/5/11/chartex" xmlns:cx6="http://schemas.microsoft.com/office/drawing/2016/5/12/chartex" xmlns:cx7="http://schemas.microsoft.com/office/drawing/2016/5/13/chartex" xmlns:cx8="http://schemas.microsoft.com/office/drawing/2016/5/14/chartex" xmlns:mc="http://schemas.openxmlformats.org/markup-compatibility/2006" xmlns:aink="http://schemas.microsoft.com/office/drawing/2016/ink" xmlns:am3d="http://schemas.microsoft.com/office/drawing/2017/model3d" xmlns:o="urn:schemas-microsoft-com:office:office" xmlns:r="http://schemas.openxmlformats.org/officeDocument/2006/relationships" xmlns:m="http://schemas.openxmlformats.org/officeDocument/2006/math" xmlns:v="urn:schemas-microsoft-com:vml" xmlns:wp14="http://schemas.microsoft.com/office/word/2010/wordprocessingDrawing" xmlns:wp="http://schemas.openxmlformats.org/drawingml/2006/wordprocessingDrawing" xmlns:w10="urn:schemas-microsoft-com:office:word" xmlns:w="http://schemas.openxmlformats.org/wordprocessingml/2006/main" xmlns:w14="http://schemas.microsoft.com/office/word/2010/wordml" xmlns:w15="http://schemas.microsoft.com/office/word/2012/wordml" xmlns:w16cex="http://schemas.microsoft.com/office/word/2018/wordml/cex" xmlns:w16cid="http://schemas.microsoft.com/office/word/2016/wordml/cid" xmlns:w16="http://schemas.microsoft.com/office/word/2018/wordml" xmlns:w16sdtdh="http://schemas.microsoft.com/office/word/2020/wordml/sdtdatahash" xmlns:w16se="http://schemas.microsoft.com/office/word/2015/wordml/symex" xmlns:wpg="http://schemas.microsoft.com/office/word/2010/wordprocessingGroup" xmlns:wpi="http://schemas.microsoft.com/office/word/2010/wordprocessingInk" xmlns:wne="http://schemas.microsoft.com/office/word/2006/wordml" xmlns:wps="http://schemas.microsoft.com/office/word/2010/wordprocessingShape" mc:Ignorable="w14 w15 w16se w16cid w16 w16cex w16sdtdh wp14">
   <w:footnote w:type="separator" w:id="-1">
     <w:p>
       <w:pPr>
@@ -7982,7 +8468,7 @@
 </file>
 
 <file path=word/header1.xml><?xml version="1.0" encoding="utf-8"?>
-<w:hdr xmlns:wpc="http://schemas.microsoft.com/office/word/2010/wordprocessingCanvas" xmlns:cx="http://schemas.microsoft.com/office/drawing/2014/chartex" xmlns:cx1="http://schemas.microsoft.com/office/drawing/2015/9/8/chartex" xmlns:cx2="http://schemas.microsoft.com/office/drawing/2015/10/21/chartex" xmlns:cx3="http://schemas.microsoft.com/office/drawing/2016/5/9/chartex" xmlns:cx4="http://schemas.microsoft.com/office/drawing/2016/5/10/chartex" xmlns:cx5="http://schemas.microsoft.com/office/drawing/2016/5/11/chartex" xmlns:cx6="http://schemas.microsoft.com/office/drawing/2016/5/12/chartex" xmlns:cx7="http://schemas.microsoft.com/office/drawing/2016/5/13/chartex" xmlns:cx8="http://schemas.microsoft.com/office/drawing/2016/5/14/chartex" xmlns:mc="http://schemas.openxmlformats.org/markup-compatibility/2006" xmlns:aink="http://schemas.microsoft.com/office/drawing/2016/ink" xmlns:am3d="http://schemas.microsoft.com/office/drawing/2017/model3d" xmlns:o="urn:schemas-microsoft-com:office:office" xmlns:oel="http://schemas.microsoft.com/office/2019/extlst" xmlns:r="http://schemas.openxmlformats.org/officeDocument/2006/relationships" xmlns:m="http://schemas.openxmlformats.org/officeDocument/2006/math" xmlns:v="urn:schemas-microsoft-com:vml" xmlns:wp14="http://schemas.microsoft.com/office/word/2010/wordprocessingDrawing" xmlns:wp="http://schemas.openxmlformats.org/drawingml/2006/wordprocessingDrawing" xmlns:w10="urn:schemas-microsoft-com:office:word" xmlns:w="http://schemas.openxmlformats.org/wordprocessingml/2006/main" xmlns:w14="http://schemas.microsoft.com/office/word/2010/wordml" xmlns:w15="http://schemas.microsoft.com/office/word/2012/wordml" xmlns:w16cex="http://schemas.microsoft.com/office/word/2018/wordml/cex" xmlns:w16cid="http://schemas.microsoft.com/office/word/2016/wordml/cid" xmlns:w16="http://schemas.microsoft.com/office/word/2018/wordml" xmlns:w16du="http://schemas.microsoft.com/office/word/2023/wordml/word16du" xmlns:w16sdtdh="http://schemas.microsoft.com/office/word/2020/wordml/sdtdatahash" xmlns:w16sdtfl="http://schemas.microsoft.com/office/word/2024/wordml/sdtformatlock" xmlns:w16se="http://schemas.microsoft.com/office/word/2015/wordml/symex" xmlns:wpg="http://schemas.microsoft.com/office/word/2010/wordprocessingGroup" xmlns:wpi="http://schemas.microsoft.com/office/word/2010/wordprocessingInk" xmlns:wne="http://schemas.microsoft.com/office/word/2006/wordml" xmlns:wps="http://schemas.microsoft.com/office/word/2010/wordprocessingShape" mc:Ignorable="w14 w15 w16se w16cid w16 w16cex w16sdtdh w16sdtfl w16du wp14">
+<w:hdr xmlns:wpc="http://schemas.microsoft.com/office/word/2010/wordprocessingCanvas" xmlns:cx="http://schemas.microsoft.com/office/drawing/2014/chartex" xmlns:cx1="http://schemas.microsoft.com/office/drawing/2015/9/8/chartex" xmlns:cx2="http://schemas.microsoft.com/office/drawing/2015/10/21/chartex" xmlns:cx3="http://schemas.microsoft.com/office/drawing/2016/5/9/chartex" xmlns:cx4="http://schemas.microsoft.com/office/drawing/2016/5/10/chartex" xmlns:cx5="http://schemas.microsoft.com/office/drawing/2016/5/11/chartex" xmlns:cx6="http://schemas.microsoft.com/office/drawing/2016/5/12/chartex" xmlns:cx7="http://schemas.microsoft.com/office/drawing/2016/5/13/chartex" xmlns:cx8="http://schemas.microsoft.com/office/drawing/2016/5/14/chartex" xmlns:mc="http://schemas.openxmlformats.org/markup-compatibility/2006" xmlns:aink="http://schemas.microsoft.com/office/drawing/2016/ink" xmlns:am3d="http://schemas.microsoft.com/office/drawing/2017/model3d" xmlns:o="urn:schemas-microsoft-com:office:office" xmlns:r="http://schemas.openxmlformats.org/officeDocument/2006/relationships" xmlns:m="http://schemas.openxmlformats.org/officeDocument/2006/math" xmlns:v="urn:schemas-microsoft-com:vml" xmlns:wp14="http://schemas.microsoft.com/office/word/2010/wordprocessingDrawing" xmlns:wp="http://schemas.openxmlformats.org/drawingml/2006/wordprocessingDrawing" xmlns:w10="urn:schemas-microsoft-com:office:word" xmlns:w="http://schemas.openxmlformats.org/wordprocessingml/2006/main" xmlns:w14="http://schemas.microsoft.com/office/word/2010/wordml" xmlns:w15="http://schemas.microsoft.com/office/word/2012/wordml" xmlns:w16cex="http://schemas.microsoft.com/office/word/2018/wordml/cex" xmlns:w16cid="http://schemas.microsoft.com/office/word/2016/wordml/cid" xmlns:w16="http://schemas.microsoft.com/office/word/2018/wordml" xmlns:w16sdtdh="http://schemas.microsoft.com/office/word/2020/wordml/sdtdatahash" xmlns:w16se="http://schemas.microsoft.com/office/word/2015/wordml/symex" xmlns:wpg="http://schemas.microsoft.com/office/word/2010/wordprocessingGroup" xmlns:wpi="http://schemas.microsoft.com/office/word/2010/wordprocessingInk" xmlns:wne="http://schemas.microsoft.com/office/word/2006/wordml" xmlns:wps="http://schemas.microsoft.com/office/word/2010/wordprocessingShape" mc:Ignorable="w14 w15 w16se w16cid w16 w16cex w16sdtdh wp14">
   <w:p>
     <w:pPr>
       <w:pStyle w:val="Encabezado"/>
@@ -7991,8 +8477,8 @@
         <w:lang w:val="es-ES"/>
       </w:rPr>
     </w:pPr>
-    <w:bookmarkStart w:id="0" w:name="_Hlk178235052"/>
-    <w:bookmarkStart w:id="1" w:name="_Hlk178235053"/>
+    <w:bookmarkStart w:id="7" w:name="_Hlk178235052"/>
+    <w:bookmarkStart w:id="8" w:name="_Hlk178235053"/>
     <w:r>
       <w:rPr>
         <w:lang w:val="es-ES"/>
@@ -8018,38 +8504,16 @@
       <w:rPr>
         <w:lang w:val="es-ES"/>
       </w:rPr>
-      <w:t xml:space="preserve">Profesora: </w:t>
+      <w:t>Profesora: Yahima Hadfeg</w:t>
     </w:r>
-    <w:proofErr w:type="spellStart"/>
-    <w:r>
-      <w:rPr>
-        <w:lang w:val="es-ES"/>
-      </w:rPr>
-      <w:t>Yahima</w:t>
-    </w:r>
-    <w:proofErr w:type="spellEnd"/>
-    <w:r>
-      <w:rPr>
-        <w:lang w:val="es-ES"/>
-      </w:rPr>
-      <w:t xml:space="preserve"> </w:t>
-    </w:r>
-    <w:proofErr w:type="spellStart"/>
-    <w:r>
-      <w:rPr>
-        <w:lang w:val="es-ES"/>
-      </w:rPr>
-      <w:t>Hadfeg</w:t>
-    </w:r>
-    <w:bookmarkEnd w:id="0"/>
-    <w:bookmarkEnd w:id="1"/>
-    <w:proofErr w:type="spellEnd"/>
+    <w:bookmarkEnd w:id="7"/>
+    <w:bookmarkEnd w:id="8"/>
   </w:p>
 </w:hdr>
 </file>
 
 <file path=word/numbering.xml><?xml version="1.0" encoding="utf-8"?>
-<w:numbering xmlns:wpc="http://schemas.microsoft.com/office/word/2010/wordprocessingCanvas" xmlns:cx="http://schemas.microsoft.com/office/drawing/2014/chartex" xmlns:cx1="http://schemas.microsoft.com/office/drawing/2015/9/8/chartex" xmlns:cx2="http://schemas.microsoft.com/office/drawing/2015/10/21/chartex" xmlns:cx3="http://schemas.microsoft.com/office/drawing/2016/5/9/chartex" xmlns:cx4="http://schemas.microsoft.com/office/drawing/2016/5/10/chartex" xmlns:cx5="http://schemas.microsoft.com/office/drawing/2016/5/11/chartex" xmlns:cx6="http://schemas.microsoft.com/office/drawing/2016/5/12/chartex" xmlns:cx7="http://schemas.microsoft.com/office/drawing/2016/5/13/chartex" xmlns:cx8="http://schemas.microsoft.com/office/drawing/2016/5/14/chartex" xmlns:mc="http://schemas.openxmlformats.org/markup-compatibility/2006" xmlns:aink="http://schemas.microsoft.com/office/drawing/2016/ink" xmlns:am3d="http://schemas.microsoft.com/office/drawing/2017/model3d" xmlns:o="urn:schemas-microsoft-com:office:office" xmlns:oel="http://schemas.microsoft.com/office/2019/extlst" xmlns:r="http://schemas.openxmlformats.org/officeDocument/2006/relationships" xmlns:m="http://schemas.openxmlformats.org/officeDocument/2006/math" xmlns:v="urn:schemas-microsoft-com:vml" xmlns:wp14="http://schemas.microsoft.com/office/word/2010/wordprocessingDrawing" xmlns:wp="http://schemas.openxmlformats.org/drawingml/2006/wordprocessingDrawing" xmlns:w10="urn:schemas-microsoft-com:office:word" xmlns:w="http://schemas.openxmlformats.org/wordprocessingml/2006/main" xmlns:w14="http://schemas.microsoft.com/office/word/2010/wordml" xmlns:w15="http://schemas.microsoft.com/office/word/2012/wordml" xmlns:w16cex="http://schemas.microsoft.com/office/word/2018/wordml/cex" xmlns:w16cid="http://schemas.microsoft.com/office/word/2016/wordml/cid" xmlns:w16="http://schemas.microsoft.com/office/word/2018/wordml" xmlns:w16du="http://schemas.microsoft.com/office/word/2023/wordml/word16du" xmlns:w16sdtdh="http://schemas.microsoft.com/office/word/2020/wordml/sdtdatahash" xmlns:w16sdtfl="http://schemas.microsoft.com/office/word/2024/wordml/sdtformatlock" xmlns:w16se="http://schemas.microsoft.com/office/word/2015/wordml/symex" xmlns:wpg="http://schemas.microsoft.com/office/word/2010/wordprocessingGroup" xmlns:wpi="http://schemas.microsoft.com/office/word/2010/wordprocessingInk" xmlns:wne="http://schemas.microsoft.com/office/word/2006/wordml" xmlns:wps="http://schemas.microsoft.com/office/word/2010/wordprocessingShape" mc:Ignorable="w14 w15 w16se w16cid w16 w16cex w16sdtdh w16sdtfl w16du wp14">
+<w:numbering xmlns:wpc="http://schemas.microsoft.com/office/word/2010/wordprocessingCanvas" xmlns:cx="http://schemas.microsoft.com/office/drawing/2014/chartex" xmlns:cx1="http://schemas.microsoft.com/office/drawing/2015/9/8/chartex" xmlns:cx2="http://schemas.microsoft.com/office/drawing/2015/10/21/chartex" xmlns:cx3="http://schemas.microsoft.com/office/drawing/2016/5/9/chartex" xmlns:cx4="http://schemas.microsoft.com/office/drawing/2016/5/10/chartex" xmlns:cx5="http://schemas.microsoft.com/office/drawing/2016/5/11/chartex" xmlns:cx6="http://schemas.microsoft.com/office/drawing/2016/5/12/chartex" xmlns:cx7="http://schemas.microsoft.com/office/drawing/2016/5/13/chartex" xmlns:cx8="http://schemas.microsoft.com/office/drawing/2016/5/14/chartex" xmlns:mc="http://schemas.openxmlformats.org/markup-compatibility/2006" xmlns:aink="http://schemas.microsoft.com/office/drawing/2016/ink" xmlns:am3d="http://schemas.microsoft.com/office/drawing/2017/model3d" xmlns:o="urn:schemas-microsoft-com:office:office" xmlns:r="http://schemas.openxmlformats.org/officeDocument/2006/relationships" xmlns:m="http://schemas.openxmlformats.org/officeDocument/2006/math" xmlns:v="urn:schemas-microsoft-com:vml" xmlns:wp14="http://schemas.microsoft.com/office/word/2010/wordprocessingDrawing" xmlns:wp="http://schemas.openxmlformats.org/drawingml/2006/wordprocessingDrawing" xmlns:w10="urn:schemas-microsoft-com:office:word" xmlns:w="http://schemas.openxmlformats.org/wordprocessingml/2006/main" xmlns:w14="http://schemas.microsoft.com/office/word/2010/wordml" xmlns:w15="http://schemas.microsoft.com/office/word/2012/wordml" xmlns:w16cex="http://schemas.microsoft.com/office/word/2018/wordml/cex" xmlns:w16cid="http://schemas.microsoft.com/office/word/2016/wordml/cid" xmlns:w16="http://schemas.microsoft.com/office/word/2018/wordml" xmlns:w16sdtdh="http://schemas.microsoft.com/office/word/2020/wordml/sdtdatahash" xmlns:w16se="http://schemas.microsoft.com/office/word/2015/wordml/symex" xmlns:wpg="http://schemas.microsoft.com/office/word/2010/wordprocessingGroup" xmlns:wpi="http://schemas.microsoft.com/office/word/2010/wordprocessingInk" xmlns:wne="http://schemas.microsoft.com/office/word/2006/wordml" xmlns:wps="http://schemas.microsoft.com/office/word/2010/wordprocessingShape" mc:Ignorable="w14 w15 w16se w16cid w16 w16cex w16sdtdh wp14">
   <w:abstractNum w:abstractNumId="0" w15:restartNumberingAfterBreak="0">
     <w:nsid w:val="FFFFFF7C"/>
     <w:multiLevelType w:val="singleLevel"/>
@@ -10205,119 +10669,127 @@
       </w:rPr>
     </w:lvl>
   </w:abstractNum>
-  <w:num w:numId="1" w16cid:durableId="21396296">
+  <w:num w:numId="1">
     <w:abstractNumId w:val="8"/>
   </w:num>
-  <w:num w:numId="2" w16cid:durableId="840466062">
+  <w:num w:numId="2">
     <w:abstractNumId w:val="6"/>
   </w:num>
-  <w:num w:numId="3" w16cid:durableId="970550090">
+  <w:num w:numId="3">
     <w:abstractNumId w:val="5"/>
   </w:num>
-  <w:num w:numId="4" w16cid:durableId="1795907087">
+  <w:num w:numId="4">
     <w:abstractNumId w:val="4"/>
   </w:num>
-  <w:num w:numId="5" w16cid:durableId="1498500439">
+  <w:num w:numId="5">
     <w:abstractNumId w:val="7"/>
   </w:num>
-  <w:num w:numId="6" w16cid:durableId="1058475931">
+  <w:num w:numId="6">
     <w:abstractNumId w:val="3"/>
   </w:num>
-  <w:num w:numId="7" w16cid:durableId="1963923816">
+  <w:num w:numId="7">
     <w:abstractNumId w:val="2"/>
   </w:num>
-  <w:num w:numId="8" w16cid:durableId="2089231500">
+  <w:num w:numId="8">
     <w:abstractNumId w:val="1"/>
   </w:num>
-  <w:num w:numId="9" w16cid:durableId="601575495">
+  <w:num w:numId="9">
     <w:abstractNumId w:val="0"/>
   </w:num>
-  <w:num w:numId="10" w16cid:durableId="1157962198">
+  <w:num w:numId="10">
     <w:abstractNumId w:val="7"/>
     <w:lvlOverride w:ilvl="0">
       <w:startOverride w:val="1"/>
     </w:lvlOverride>
   </w:num>
-  <w:num w:numId="11" w16cid:durableId="750853418">
+  <w:num w:numId="11">
     <w:abstractNumId w:val="7"/>
     <w:lvlOverride w:ilvl="0">
       <w:startOverride w:val="5"/>
     </w:lvlOverride>
   </w:num>
-  <w:num w:numId="12" w16cid:durableId="652684987">
+  <w:num w:numId="12">
     <w:abstractNumId w:val="21"/>
   </w:num>
-  <w:num w:numId="13" w16cid:durableId="1345747933">
+  <w:num w:numId="13">
     <w:abstractNumId w:val="23"/>
   </w:num>
-  <w:num w:numId="14" w16cid:durableId="847135364">
+  <w:num w:numId="14">
     <w:abstractNumId w:val="15"/>
   </w:num>
-  <w:num w:numId="15" w16cid:durableId="1790051534">
+  <w:num w:numId="15">
     <w:abstractNumId w:val="7"/>
   </w:num>
-  <w:num w:numId="16" w16cid:durableId="1919438689">
+  <w:num w:numId="16">
     <w:abstractNumId w:val="7"/>
   </w:num>
-  <w:num w:numId="17" w16cid:durableId="56167473">
+  <w:num w:numId="17">
     <w:abstractNumId w:val="16"/>
   </w:num>
-  <w:num w:numId="18" w16cid:durableId="517080662">
+  <w:num w:numId="18">
     <w:abstractNumId w:val="7"/>
   </w:num>
-  <w:num w:numId="19" w16cid:durableId="281109952">
+  <w:num w:numId="19">
     <w:abstractNumId w:val="11"/>
   </w:num>
-  <w:num w:numId="20" w16cid:durableId="183178728">
+  <w:num w:numId="20">
     <w:abstractNumId w:val="12"/>
   </w:num>
-  <w:num w:numId="21" w16cid:durableId="51737083">
+  <w:num w:numId="21">
     <w:abstractNumId w:val="22"/>
   </w:num>
-  <w:num w:numId="22" w16cid:durableId="704213159">
+  <w:num w:numId="22">
     <w:abstractNumId w:val="7"/>
   </w:num>
-  <w:num w:numId="23" w16cid:durableId="1735422407">
+  <w:num w:numId="23">
     <w:abstractNumId w:val="9"/>
   </w:num>
-  <w:num w:numId="24" w16cid:durableId="631520374">
+  <w:num w:numId="24">
     <w:abstractNumId w:val="7"/>
   </w:num>
-  <w:num w:numId="25" w16cid:durableId="643193179">
+  <w:num w:numId="25">
     <w:abstractNumId w:val="7"/>
   </w:num>
-  <w:num w:numId="26" w16cid:durableId="780340089">
+  <w:num w:numId="26">
     <w:abstractNumId w:val="7"/>
   </w:num>
-  <w:num w:numId="27" w16cid:durableId="478963373">
+  <w:num w:numId="27">
     <w:abstractNumId w:val="7"/>
   </w:num>
-  <w:num w:numId="28" w16cid:durableId="598412766">
+  <w:num w:numId="28">
     <w:abstractNumId w:val="10"/>
   </w:num>
-  <w:num w:numId="29" w16cid:durableId="304890993">
+  <w:num w:numId="29">
     <w:abstractNumId w:val="17"/>
   </w:num>
-  <w:num w:numId="30" w16cid:durableId="97992372">
+  <w:num w:numId="30">
     <w:abstractNumId w:val="13"/>
   </w:num>
-  <w:num w:numId="31" w16cid:durableId="927075504">
+  <w:num w:numId="31">
     <w:abstractNumId w:val="19"/>
   </w:num>
-  <w:num w:numId="32" w16cid:durableId="172957507">
+  <w:num w:numId="32">
     <w:abstractNumId w:val="20"/>
   </w:num>
-  <w:num w:numId="33" w16cid:durableId="964315565">
+  <w:num w:numId="33">
     <w:abstractNumId w:val="14"/>
   </w:num>
-  <w:num w:numId="34" w16cid:durableId="1467627249">
+  <w:num w:numId="34">
     <w:abstractNumId w:val="18"/>
   </w:num>
 </w:numbering>
 </file>
 
+<file path=word/people.xml><?xml version="1.0" encoding="utf-8"?>
+<w15:people xmlns:wpc="http://schemas.microsoft.com/office/word/2010/wordprocessingCanvas" xmlns:cx="http://schemas.microsoft.com/office/drawing/2014/chartex" xmlns:cx1="http://schemas.microsoft.com/office/drawing/2015/9/8/chartex" xmlns:cx2="http://schemas.microsoft.com/office/drawing/2015/10/21/chartex" xmlns:cx3="http://schemas.microsoft.com/office/drawing/2016/5/9/chartex" xmlns:cx4="http://schemas.microsoft.com/office/drawing/2016/5/10/chartex" xmlns:cx5="http://schemas.microsoft.com/office/drawing/2016/5/11/chartex" xmlns:cx6="http://schemas.microsoft.com/office/drawing/2016/5/12/chartex" xmlns:cx7="http://schemas.microsoft.com/office/drawing/2016/5/13/chartex" xmlns:cx8="http://schemas.microsoft.com/office/drawing/2016/5/14/chartex" xmlns:mc="http://schemas.openxmlformats.org/markup-compatibility/2006" xmlns:aink="http://schemas.microsoft.com/office/drawing/2016/ink" xmlns:am3d="http://schemas.microsoft.com/office/drawing/2017/model3d" xmlns:o="urn:schemas-microsoft-com:office:office" xmlns:r="http://schemas.openxmlformats.org/officeDocument/2006/relationships" xmlns:m="http://schemas.openxmlformats.org/officeDocument/2006/math" xmlns:v="urn:schemas-microsoft-com:vml" xmlns:wp14="http://schemas.microsoft.com/office/word/2010/wordprocessingDrawing" xmlns:wp="http://schemas.openxmlformats.org/drawingml/2006/wordprocessingDrawing" xmlns:w10="urn:schemas-microsoft-com:office:word" xmlns:w="http://schemas.openxmlformats.org/wordprocessingml/2006/main" xmlns:w14="http://schemas.microsoft.com/office/word/2010/wordml" xmlns:w15="http://schemas.microsoft.com/office/word/2012/wordml" xmlns:w16cex="http://schemas.microsoft.com/office/word/2018/wordml/cex" xmlns:w16cid="http://schemas.microsoft.com/office/word/2016/wordml/cid" xmlns:w16="http://schemas.microsoft.com/office/word/2018/wordml" xmlns:w16sdtdh="http://schemas.microsoft.com/office/word/2020/wordml/sdtdatahash" xmlns:w16se="http://schemas.microsoft.com/office/word/2015/wordml/symex" xmlns:wpg="http://schemas.microsoft.com/office/word/2010/wordprocessingGroup" xmlns:wpi="http://schemas.microsoft.com/office/word/2010/wordprocessingInk" xmlns:wne="http://schemas.microsoft.com/office/word/2006/wordml" xmlns:wps="http://schemas.microsoft.com/office/word/2010/wordprocessingShape" mc:Ignorable="w14 w15 w16se w16cid w16 w16cex w16sdtdh wp14">
+  <w15:person w15:author="Yahima Hadfeg">
+    <w15:presenceInfo w15:providerId="Windows Live" w15:userId="0129ff54c651af05"/>
+  </w15:person>
+</w15:people>
+</file>
+
 <file path=word/styles.xml><?xml version="1.0" encoding="utf-8"?>
-<w:styles xmlns:mc="http://schemas.openxmlformats.org/markup-compatibility/2006" xmlns:r="http://schemas.openxmlformats.org/officeDocument/2006/relationships" xmlns:w="http://schemas.openxmlformats.org/wordprocessingml/2006/main" xmlns:w14="http://schemas.microsoft.com/office/word/2010/wordml" xmlns:w15="http://schemas.microsoft.com/office/word/2012/wordml" xmlns:w16cex="http://schemas.microsoft.com/office/word/2018/wordml/cex" xmlns:w16cid="http://schemas.microsoft.com/office/word/2016/wordml/cid" xmlns:w16="http://schemas.microsoft.com/office/word/2018/wordml" xmlns:w16du="http://schemas.microsoft.com/office/word/2023/wordml/word16du" xmlns:w16sdtdh="http://schemas.microsoft.com/office/word/2020/wordml/sdtdatahash" xmlns:w16sdtfl="http://schemas.microsoft.com/office/word/2024/wordml/sdtformatlock" xmlns:w16se="http://schemas.microsoft.com/office/word/2015/wordml/symex" mc:Ignorable="w14 w15 w16se w16cid w16 w16cex w16sdtdh w16sdtfl w16du">
+<w:styles xmlns:mc="http://schemas.openxmlformats.org/markup-compatibility/2006" xmlns:r="http://schemas.openxmlformats.org/officeDocument/2006/relationships" xmlns:w="http://schemas.openxmlformats.org/wordprocessingml/2006/main" xmlns:w14="http://schemas.microsoft.com/office/word/2010/wordml" xmlns:w15="http://schemas.microsoft.com/office/word/2012/wordml" xmlns:w16cex="http://schemas.microsoft.com/office/word/2018/wordml/cex" xmlns:w16cid="http://schemas.microsoft.com/office/word/2016/wordml/cid" xmlns:w16="http://schemas.microsoft.com/office/word/2018/wordml" xmlns:w16sdtdh="http://schemas.microsoft.com/office/word/2020/wordml/sdtdatahash" xmlns:w16se="http://schemas.microsoft.com/office/word/2015/wordml/symex" mc:Ignorable="w14 w15 w16se w16cid w16 w16cex w16sdtdh">
   <w:docDefaults>
     <w:rPrDefault>
       <w:rPr>
@@ -10919,6 +11391,7 @@
   <w:style w:type="character" w:default="1" w:styleId="Fuentedeprrafopredeter">
     <w:name w:val="Default Paragraph Font"/>
     <w:uiPriority w:val="1"/>
+    <w:semiHidden/>
     <w:unhideWhenUsed/>
   </w:style>
   <w:style w:type="table" w:default="1" w:styleId="Tablanormal">

</xml_diff>